<commit_message>
LDEV-5125 Updating MS Word template to include VSA support
</commit_message>
<xml_diff>
--- a/lams_www/web/public/MSWord-question-import.docx
+++ b/lams_www/web/public/MSWord-question-import.docx
@@ -88,7 +88,23 @@
         <w:t>Multiple Choice Questions</w:t>
       </w:r>
       <w:r>
-        <w:t xml:space="preserve"> (MCQ) and </w:t>
+        <w:t xml:space="preserve"> (MCQ)</w:t>
+      </w:r>
+      <w:r>
+        <w:t xml:space="preserve">, </w:t>
+      </w:r>
+      <w:r>
+        <w:rPr>
+          <w:b/>
+          <w:bCs/>
+        </w:rPr>
+        <w:t>Very Sort Answers</w:t>
+      </w:r>
+      <w:r>
+        <w:t xml:space="preserve"> (VSA) </w:t>
+      </w:r>
+      <w:r>
+        <w:t xml:space="preserve">and </w:t>
       </w:r>
       <w:r>
         <w:rPr>
@@ -357,7 +373,13 @@
           </w:p>
           <w:p>
             <w:r>
-              <w:t>(MCQ only)</w:t>
+              <w:t>(MCQ</w:t>
+            </w:r>
+            <w:r>
+              <w:t xml:space="preserve"> and VSAs</w:t>
+            </w:r>
+            <w:r>
+              <w:t xml:space="preserve"> only)</w:t>
             </w:r>
           </w:p>
         </w:tc>
@@ -374,59 +396,68 @@
               </w:rPr>
             </w:pPr>
             <w:r>
-              <w:t xml:space="preserve">In the case of MCQs, these are the list of options that the students can pick. The possible answer must include a letter to specify order. </w:t>
-            </w:r>
-            <w:proofErr w:type="spellStart"/>
-            <w:r>
-              <w:t>Ie</w:t>
-            </w:r>
-            <w:proofErr w:type="spellEnd"/>
-            <w:r>
-              <w:t>:</w:t>
-            </w:r>
-            <w:r>
-              <w:br/>
-            </w:r>
-            <w:r>
-              <w:br/>
-            </w:r>
-            <w:r>
               <w:rPr>
                 <w:b/>
                 <w:bCs/>
-              </w:rPr>
-              <w:t>a) Answer 1</w:t>
-            </w:r>
-          </w:p>
-          <w:p>
-            <w:pPr>
-              <w:cnfStyle w:val="000000000000" w:firstRow="0" w:lastRow="0" w:firstColumn="0" w:lastColumn="0" w:oddVBand="0" w:evenVBand="0" w:oddHBand="0" w:evenHBand="0" w:firstRowFirstColumn="0" w:firstRowLastColumn="0" w:lastRowFirstColumn="0" w:lastRowLastColumn="0"/>
+                <w:i/>
+                <w:iCs/>
+              </w:rPr>
+              <w:t>In the case of MCQs</w:t>
+            </w:r>
+            <w:r>
+              <w:t xml:space="preserve">, these are the list of options that the students can pick. The possible answer must include a letter to specify order. </w:t>
+            </w:r>
+            <w:proofErr w:type="spellStart"/>
+            <w:r>
+              <w:t>Ie</w:t>
+            </w:r>
+            <w:proofErr w:type="spellEnd"/>
+            <w:r>
+              <w:t>:</w:t>
+            </w:r>
+            <w:r>
+              <w:br/>
+            </w:r>
+            <w:r>
+              <w:br/>
+            </w:r>
+            <w:r>
               <w:rPr>
                 <w:b/>
                 <w:bCs/>
               </w:rPr>
-            </w:pPr>
-            <w:r>
+              <w:t>a) Answer 1</w:t>
+            </w:r>
+          </w:p>
+          <w:p>
+            <w:pPr>
+              <w:cnfStyle w:val="000000000000" w:firstRow="0" w:lastRow="0" w:firstColumn="0" w:lastColumn="0" w:oddVBand="0" w:evenVBand="0" w:oddHBand="0" w:evenHBand="0" w:firstRowFirstColumn="0" w:firstRowLastColumn="0" w:lastRowFirstColumn="0" w:lastRowLastColumn="0"/>
               <w:rPr>
                 <w:b/>
                 <w:bCs/>
               </w:rPr>
-              <w:t>b) Answer 2</w:t>
-            </w:r>
-          </w:p>
-          <w:p>
-            <w:pPr>
-              <w:cnfStyle w:val="000000000000" w:firstRow="0" w:lastRow="0" w:firstColumn="0" w:lastColumn="0" w:oddVBand="0" w:evenVBand="0" w:oddHBand="0" w:evenHBand="0" w:firstRowFirstColumn="0" w:firstRowLastColumn="0" w:lastRowFirstColumn="0" w:lastRowLastColumn="0"/>
+            </w:pPr>
+            <w:r>
               <w:rPr>
                 <w:b/>
                 <w:bCs/>
               </w:rPr>
-            </w:pPr>
-            <w:r>
+              <w:t>b) Answer 2</w:t>
+            </w:r>
+          </w:p>
+          <w:p>
+            <w:pPr>
+              <w:cnfStyle w:val="000000000000" w:firstRow="0" w:lastRow="0" w:firstColumn="0" w:lastColumn="0" w:oddVBand="0" w:evenVBand="0" w:oddHBand="0" w:evenHBand="0" w:firstRowFirstColumn="0" w:firstRowLastColumn="0" w:lastRowFirstColumn="0" w:lastRowLastColumn="0"/>
               <w:rPr>
                 <w:b/>
                 <w:bCs/>
               </w:rPr>
+            </w:pPr>
+            <w:r>
+              <w:rPr>
+                <w:b/>
+                <w:bCs/>
+              </w:rPr>
               <w:t>c) Answer 3</w:t>
             </w:r>
           </w:p>
@@ -449,6 +480,82 @@
                 <w:iCs/>
               </w:rPr>
               <w:t>Note that possible answers can include formatting.</w:t>
+            </w:r>
+          </w:p>
+          <w:p>
+            <w:pPr>
+              <w:cnfStyle w:val="000000000000" w:firstRow="0" w:lastRow="0" w:firstColumn="0" w:lastColumn="0" w:oddVBand="0" w:evenVBand="0" w:oddHBand="0" w:evenHBand="0" w:firstRowFirstColumn="0" w:firstRowLastColumn="0" w:lastRowFirstColumn="0" w:lastRowLastColumn="0"/>
+              <w:rPr>
+                <w:i/>
+                <w:iCs/>
+              </w:rPr>
+            </w:pPr>
+          </w:p>
+          <w:p>
+            <w:pPr>
+              <w:cnfStyle w:val="000000000000" w:firstRow="0" w:lastRow="0" w:firstColumn="0" w:lastColumn="0" w:oddVBand="0" w:evenVBand="0" w:oddHBand="0" w:evenHBand="0" w:firstRowFirstColumn="0" w:firstRowLastColumn="0" w:lastRowFirstColumn="0" w:lastRowLastColumn="0"/>
+            </w:pPr>
+            <w:r>
+              <w:rPr>
+                <w:b/>
+                <w:bCs/>
+                <w:i/>
+                <w:iCs/>
+              </w:rPr>
+              <w:t>In the case of VSAs</w:t>
+            </w:r>
+            <w:r>
+              <w:t>, list the correct and incorrect answers as follow:</w:t>
+            </w:r>
+          </w:p>
+          <w:p>
+            <w:pPr>
+              <w:cnfStyle w:val="000000000000" w:firstRow="0" w:lastRow="0" w:firstColumn="0" w:lastColumn="0" w:oddVBand="0" w:evenVBand="0" w:oddHBand="0" w:evenHBand="0" w:firstRowFirstColumn="0" w:firstRowLastColumn="0" w:lastRowFirstColumn="0" w:lastRowLastColumn="0"/>
+            </w:pPr>
+          </w:p>
+          <w:p>
+            <w:pPr>
+              <w:cnfStyle w:val="000000000000" w:firstRow="0" w:lastRow="0" w:firstColumn="0" w:lastColumn="0" w:oddVBand="0" w:evenVBand="0" w:oddHBand="0" w:evenHBand="0" w:firstRowFirstColumn="0" w:firstRowLastColumn="0" w:lastRowFirstColumn="0" w:lastRowLastColumn="0"/>
+              <w:rPr>
+                <w:b/>
+                <w:bCs/>
+              </w:rPr>
+            </w:pPr>
+            <w:r>
+              <w:rPr>
+                <w:b/>
+                <w:bCs/>
+              </w:rPr>
+              <w:t>Correct: correct option 1, correct option 2, correct option 3</w:t>
+            </w:r>
+          </w:p>
+          <w:p>
+            <w:pPr>
+              <w:cnfStyle w:val="000000000000" w:firstRow="0" w:lastRow="0" w:firstColumn="0" w:lastColumn="0" w:oddVBand="0" w:evenVBand="0" w:oddHBand="0" w:evenHBand="0" w:firstRowFirstColumn="0" w:firstRowLastColumn="0" w:lastRowFirstColumn="0" w:lastRowLastColumn="0"/>
+              <w:rPr>
+                <w:b/>
+                <w:bCs/>
+              </w:rPr>
+            </w:pPr>
+            <w:r>
+              <w:rPr>
+                <w:b/>
+                <w:bCs/>
+              </w:rPr>
+              <w:t>Incorrect:  incorrect option 1, incorrect option 2</w:t>
+            </w:r>
+          </w:p>
+          <w:p>
+            <w:pPr>
+              <w:cnfStyle w:val="000000000000" w:firstRow="0" w:lastRow="0" w:firstColumn="0" w:lastColumn="0" w:oddVBand="0" w:evenVBand="0" w:oddHBand="0" w:evenHBand="0" w:firstRowFirstColumn="0" w:firstRowLastColumn="0" w:lastRowFirstColumn="0" w:lastRowLastColumn="0"/>
+            </w:pPr>
+          </w:p>
+          <w:p>
+            <w:pPr>
+              <w:cnfStyle w:val="000000000000" w:firstRow="0" w:lastRow="0" w:firstColumn="0" w:lastColumn="0" w:oddVBand="0" w:evenVBand="0" w:oddHBand="0" w:evenHBand="0" w:firstRowFirstColumn="0" w:firstRowLastColumn="0" w:lastRowFirstColumn="0" w:lastRowLastColumn="0"/>
+            </w:pPr>
+            <w:r>
+              <w:t xml:space="preserve">There is no limit in the number of correct and/or incorrect responses for VSAs as long as they are separated with a comma (see example below). No formatting required for these options. </w:t>
             </w:r>
           </w:p>
         </w:tc>
@@ -462,13 +569,20 @@
               <w:cnfStyle w:val="000000000000" w:firstRow="0" w:lastRow="0" w:firstColumn="0" w:lastColumn="0" w:oddVBand="0" w:evenVBand="0" w:oddHBand="0" w:evenHBand="0" w:firstRowFirstColumn="0" w:firstRowLastColumn="0" w:lastRowFirstColumn="0" w:lastRowLastColumn="0"/>
             </w:pPr>
             <w:r>
+              <w:lastRenderedPageBreak/>
               <w:t xml:space="preserve">Yes </w:t>
             </w:r>
             <w:r>
               <w:br/>
             </w:r>
             <w:r>
-              <w:t>(only for MCQs)</w:t>
+              <w:t>(only for MCQs</w:t>
+            </w:r>
+            <w:r>
+              <w:t xml:space="preserve"> and VSAs</w:t>
+            </w:r>
+            <w:r>
+              <w:t>)</w:t>
             </w:r>
           </w:p>
         </w:tc>
@@ -546,7 +660,6 @@
                 <w:b/>
                 <w:bCs/>
               </w:rPr>
-              <w:lastRenderedPageBreak/>
               <w:t>Answer: c</w:t>
             </w:r>
             <w:r>
@@ -613,7 +726,6 @@
               <w:cnfStyle w:val="000000000000" w:firstRow="0" w:lastRow="0" w:firstColumn="0" w:lastColumn="0" w:oddVBand="0" w:evenVBand="0" w:oddHBand="0" w:evenHBand="0" w:firstRowFirstColumn="0" w:firstRowLastColumn="0" w:lastRowFirstColumn="0" w:lastRowLastColumn="0"/>
             </w:pPr>
             <w:r>
-              <w:lastRenderedPageBreak/>
               <w:t>Yes</w:t>
             </w:r>
             <w:r>
@@ -1286,6 +1398,167 @@
       <w:proofErr w:type="gramEnd"/>
       <w:r>
         <w:t xml:space="preserve"> Force</w:t>
+      </w:r>
+    </w:p>
+    <w:p/>
+    <w:p/>
+    <w:p>
+      <w:pPr>
+        <w:pStyle w:val="Heading1"/>
+      </w:pPr>
+      <w:r>
+        <w:t xml:space="preserve">Example </w:t>
+      </w:r>
+      <w:r>
+        <w:t>VSA</w:t>
+      </w:r>
+      <w:r>
+        <w:t xml:space="preserve"> question</w:t>
+      </w:r>
+    </w:p>
+    <w:p>
+      <w:r>
+        <w:rPr>
+          <w:b/>
+          <w:bCs/>
+        </w:rPr>
+        <w:t>Question</w:t>
+      </w:r>
+      <w:r>
+        <w:t xml:space="preserve">: </w:t>
+      </w:r>
+      <w:r>
+        <w:t>Darth Vader as a child</w:t>
+      </w:r>
+    </w:p>
+    <w:p>
+      <w:r>
+        <w:rPr>
+          <w:noProof/>
+        </w:rPr>
+        <w:lastRenderedPageBreak/>
+        <w:drawing>
+          <wp:inline distT="0" distB="0" distL="0" distR="0" wp14:anchorId="2ADD0AF7" wp14:editId="57AA8BEC">
+            <wp:extent cx="584384" cy="568800"/>
+            <wp:effectExtent l="0" t="0" r="0" b="3175"/>
+            <wp:docPr id="6" name="Picture 6" descr="A picture containing background pattern&#10;&#10;Description automatically generated"/>
+            <wp:cNvGraphicFramePr>
+              <a:graphicFrameLocks xmlns:a="http://schemas.openxmlformats.org/drawingml/2006/main" noChangeAspect="1"/>
+            </wp:cNvGraphicFramePr>
+            <a:graphic xmlns:a="http://schemas.openxmlformats.org/drawingml/2006/main">
+              <a:graphicData uri="http://schemas.openxmlformats.org/drawingml/2006/picture">
+                <pic:pic xmlns:pic="http://schemas.openxmlformats.org/drawingml/2006/picture">
+                  <pic:nvPicPr>
+                    <pic:cNvPr id="6" name="Picture 6" descr="A picture containing background pattern&#10;&#10;Description automatically generated"/>
+                    <pic:cNvPicPr/>
+                  </pic:nvPicPr>
+                  <pic:blipFill>
+                    <a:blip r:embed="rId7" cstate="print">
+                      <a:extLst>
+                        <a:ext uri="{28A0092B-C50C-407E-A947-70E740481C1C}">
+                          <a14:useLocalDpi xmlns:a14="http://schemas.microsoft.com/office/drawing/2010/main" val="0"/>
+                        </a:ext>
+                      </a:extLst>
+                    </a:blip>
+                    <a:stretch>
+                      <a:fillRect/>
+                    </a:stretch>
+                  </pic:blipFill>
+                  <pic:spPr>
+                    <a:xfrm>
+                      <a:off x="0" y="0"/>
+                      <a:ext cx="598697" cy="582732"/>
+                    </a:xfrm>
+                    <a:prstGeom prst="rect">
+                      <a:avLst/>
+                    </a:prstGeom>
+                  </pic:spPr>
+                </pic:pic>
+              </a:graphicData>
+            </a:graphic>
+          </wp:inline>
+        </w:drawing>
+      </w:r>
+    </w:p>
+    <w:p>
+      <w:r>
+        <w:t xml:space="preserve">What was </w:t>
+      </w:r>
+      <w:r>
+        <w:rPr>
+          <w:b/>
+          <w:bCs/>
+        </w:rPr>
+        <w:t>Darth Vader</w:t>
+      </w:r>
+      <w:r>
+        <w:t xml:space="preserve">’s </w:t>
+      </w:r>
+      <w:r>
+        <w:t>name when he was a child in the Tatooine planet?</w:t>
+      </w:r>
+    </w:p>
+    <w:p/>
+    <w:p>
+      <w:r>
+        <w:t xml:space="preserve">Correct: Anakin, </w:t>
+      </w:r>
+      <w:r>
+        <w:t xml:space="preserve">Ani, </w:t>
+      </w:r>
+      <w:r>
+        <w:t>Anakin Skywalker, Skywalker</w:t>
+      </w:r>
+      <w:r>
+        <w:t>, The Chosen One</w:t>
+      </w:r>
+    </w:p>
+    <w:p>
+      <w:r>
+        <w:t>Incorrect: Darth Vader Junior, Luke, kid, Young Darth Vader</w:t>
+      </w:r>
+    </w:p>
+    <w:p/>
+    <w:p/>
+    <w:p>
+      <w:r>
+        <w:rPr>
+          <w:b/>
+          <w:bCs/>
+        </w:rPr>
+        <w:t>Feedback</w:t>
+      </w:r>
+      <w:r>
+        <w:t>:</w:t>
+      </w:r>
+      <w:r>
+        <w:t xml:space="preserve"> </w:t>
+      </w:r>
+      <w:r>
+        <w:t xml:space="preserve">Anakin Skywalker was a slave on Tatooine, owned by junk dealer </w:t>
+      </w:r>
+      <w:proofErr w:type="spellStart"/>
+      <w:r>
+        <w:t>Watto</w:t>
+      </w:r>
+      <w:proofErr w:type="spellEnd"/>
+      <w:r>
+        <w:t>.</w:t>
+      </w:r>
+    </w:p>
+    <w:p>
+      <w:r>
+        <w:rPr>
+          <w:b/>
+          <w:bCs/>
+        </w:rPr>
+        <w:t>LO</w:t>
+      </w:r>
+      <w:r>
+        <w:t xml:space="preserve">: </w:t>
+      </w:r>
+      <w:r>
+        <w:t>History of the Jedi Order</w:t>
       </w:r>
     </w:p>
     <w:sectPr>

</xml_diff>

<commit_message>
LDEV-5184 Introduce mark hedging questions to Word question parser
</commit_message>
<xml_diff>
--- a/lams_www/web/public/MSWord-question-import.docx
+++ b/lams_www/web/public/MSWord-question-import.docx
@@ -4,7 +4,7 @@
   <w:body>
     <w:p>
       <w:pPr>
-        <w:pStyle w:val="Heading1"/>
+        <w:pStyle w:val="Nagwek1"/>
       </w:pPr>
       <w:r>
         <w:t>Import questions to LAMS Question Bank using MS Word Documents</w:t>
@@ -123,7 +123,7 @@
     <w:p/>
     <w:p>
       <w:pPr>
-        <w:pStyle w:val="Heading2"/>
+        <w:pStyle w:val="Nagwek2"/>
       </w:pPr>
       <w:r>
         <w:t>Question structure</w:t>
@@ -135,7 +135,6 @@
         <w:t xml:space="preserve">The structure of the question is very simple. </w:t>
       </w:r>
     </w:p>
-    <w:p/>
     <w:p>
       <w:r>
         <w:t>All questions start with the label “</w:t>
@@ -151,7 +150,6 @@
         <w:t xml:space="preserve">”. </w:t>
       </w:r>
     </w:p>
-    <w:p/>
     <w:p>
       <w:r>
         <w:t>Each q</w:t>
@@ -166,7 +164,7 @@
     <w:p/>
     <w:tbl>
       <w:tblPr>
-        <w:tblStyle w:val="GridTable1Light-Accent1"/>
+        <w:tblStyle w:val="Tabelasiatki1jasnaakcent1"/>
         <w:tblW w:w="0" w:type="auto"/>
         <w:tblLook w:val="04A0" w:firstRow="1" w:lastRow="0" w:firstColumn="1" w:lastColumn="0" w:noHBand="0" w:noVBand="1"/>
       </w:tblPr>
@@ -405,103 +403,112 @@
               <w:t>In the case of MCQs</w:t>
             </w:r>
             <w:r>
-              <w:t xml:space="preserve">, these are the list of options that the students can pick. The possible answer must include a letter to specify order. </w:t>
-            </w:r>
-            <w:proofErr w:type="spellStart"/>
-            <w:r>
-              <w:t>Ie</w:t>
-            </w:r>
-            <w:proofErr w:type="spellEnd"/>
-            <w:r>
-              <w:t>:</w:t>
-            </w:r>
-            <w:r>
-              <w:br/>
-            </w:r>
-            <w:r>
-              <w:br/>
-            </w:r>
-            <w:r>
-              <w:rPr>
-                <w:b/>
-                <w:bCs/>
-              </w:rPr>
-              <w:t>a) Answer 1</w:t>
-            </w:r>
-          </w:p>
-          <w:p>
-            <w:pPr>
-              <w:cnfStyle w:val="000000000000" w:firstRow="0" w:lastRow="0" w:firstColumn="0" w:lastColumn="0" w:oddVBand="0" w:evenVBand="0" w:oddHBand="0" w:evenHBand="0" w:firstRowFirstColumn="0" w:firstRowLastColumn="0" w:lastRowFirstColumn="0" w:lastRowLastColumn="0"/>
-              <w:rPr>
-                <w:b/>
-                <w:bCs/>
-              </w:rPr>
-            </w:pPr>
-            <w:r>
-              <w:rPr>
-                <w:b/>
-                <w:bCs/>
-              </w:rPr>
-              <w:t>b) Answer 2</w:t>
-            </w:r>
-          </w:p>
-          <w:p>
-            <w:pPr>
-              <w:cnfStyle w:val="000000000000" w:firstRow="0" w:lastRow="0" w:firstColumn="0" w:lastColumn="0" w:oddVBand="0" w:evenVBand="0" w:oddHBand="0" w:evenHBand="0" w:firstRowFirstColumn="0" w:firstRowLastColumn="0" w:lastRowFirstColumn="0" w:lastRowLastColumn="0"/>
-              <w:rPr>
-                <w:b/>
-                <w:bCs/>
-              </w:rPr>
-            </w:pPr>
-            <w:r>
-              <w:rPr>
-                <w:b/>
-                <w:bCs/>
-              </w:rPr>
-              <w:t>c) Answer 3</w:t>
-            </w:r>
-          </w:p>
-          <w:p>
-            <w:pPr>
-              <w:cnfStyle w:val="000000000000" w:firstRow="0" w:lastRow="0" w:firstColumn="0" w:lastColumn="0" w:oddVBand="0" w:evenVBand="0" w:oddHBand="0" w:evenHBand="0" w:firstRowFirstColumn="0" w:firstRowLastColumn="0" w:lastRowFirstColumn="0" w:lastRowLastColumn="0"/>
-            </w:pPr>
-          </w:p>
-          <w:p>
-            <w:pPr>
-              <w:cnfStyle w:val="000000000000" w:firstRow="0" w:lastRow="0" w:firstColumn="0" w:lastColumn="0" w:oddVBand="0" w:evenVBand="0" w:oddHBand="0" w:evenHBand="0" w:firstRowFirstColumn="0" w:firstRowLastColumn="0" w:lastRowFirstColumn="0" w:lastRowLastColumn="0"/>
-              <w:rPr>
+              <w:rPr>
+                <w:b/>
+                <w:bCs/>
                 <w:i/>
                 <w:iCs/>
               </w:rPr>
-            </w:pPr>
-            <w:r>
+              <w:t xml:space="preserve"> and mark hedging</w:t>
+            </w:r>
+            <w:r>
+              <w:t xml:space="preserve">, these are the list of options that the students can pick. The possible answer must include a letter to specify order. </w:t>
+            </w:r>
+            <w:proofErr w:type="spellStart"/>
+            <w:r>
+              <w:t>Ie</w:t>
+            </w:r>
+            <w:proofErr w:type="spellEnd"/>
+            <w:r>
+              <w:t>:</w:t>
+            </w:r>
+            <w:r>
+              <w:br/>
+            </w:r>
+            <w:r>
+              <w:br/>
+            </w:r>
+            <w:r>
+              <w:rPr>
+                <w:b/>
+                <w:bCs/>
+              </w:rPr>
+              <w:t>a) Answer 1</w:t>
+            </w:r>
+          </w:p>
+          <w:p>
+            <w:pPr>
+              <w:cnfStyle w:val="000000000000" w:firstRow="0" w:lastRow="0" w:firstColumn="0" w:lastColumn="0" w:oddVBand="0" w:evenVBand="0" w:oddHBand="0" w:evenHBand="0" w:firstRowFirstColumn="0" w:firstRowLastColumn="0" w:lastRowFirstColumn="0" w:lastRowLastColumn="0"/>
+              <w:rPr>
+                <w:b/>
+                <w:bCs/>
+              </w:rPr>
+            </w:pPr>
+            <w:r>
+              <w:rPr>
+                <w:b/>
+                <w:bCs/>
+              </w:rPr>
+              <w:t>b) Answer 2</w:t>
+            </w:r>
+          </w:p>
+          <w:p>
+            <w:pPr>
+              <w:cnfStyle w:val="000000000000" w:firstRow="0" w:lastRow="0" w:firstColumn="0" w:lastColumn="0" w:oddVBand="0" w:evenVBand="0" w:oddHBand="0" w:evenHBand="0" w:firstRowFirstColumn="0" w:firstRowLastColumn="0" w:lastRowFirstColumn="0" w:lastRowLastColumn="0"/>
+              <w:rPr>
+                <w:b/>
+                <w:bCs/>
+              </w:rPr>
+            </w:pPr>
+            <w:r>
+              <w:rPr>
+                <w:b/>
+                <w:bCs/>
+              </w:rPr>
+              <w:t>c) Answer 3</w:t>
+            </w:r>
+          </w:p>
+          <w:p>
+            <w:pPr>
+              <w:cnfStyle w:val="000000000000" w:firstRow="0" w:lastRow="0" w:firstColumn="0" w:lastColumn="0" w:oddVBand="0" w:evenVBand="0" w:oddHBand="0" w:evenHBand="0" w:firstRowFirstColumn="0" w:firstRowLastColumn="0" w:lastRowFirstColumn="0" w:lastRowLastColumn="0"/>
+            </w:pPr>
+          </w:p>
+          <w:p>
+            <w:pPr>
+              <w:cnfStyle w:val="000000000000" w:firstRow="0" w:lastRow="0" w:firstColumn="0" w:lastColumn="0" w:oddVBand="0" w:evenVBand="0" w:oddHBand="0" w:evenHBand="0" w:firstRowFirstColumn="0" w:firstRowLastColumn="0" w:lastRowFirstColumn="0" w:lastRowLastColumn="0"/>
               <w:rPr>
                 <w:i/>
                 <w:iCs/>
               </w:rPr>
-              <w:t>Note that possible answers can include formatting.</w:t>
-            </w:r>
-          </w:p>
-          <w:p>
-            <w:pPr>
-              <w:cnfStyle w:val="000000000000" w:firstRow="0" w:lastRow="0" w:firstColumn="0" w:lastColumn="0" w:oddVBand="0" w:evenVBand="0" w:oddHBand="0" w:evenHBand="0" w:firstRowFirstColumn="0" w:firstRowLastColumn="0" w:lastRowFirstColumn="0" w:lastRowLastColumn="0"/>
+            </w:pPr>
+            <w:r>
               <w:rPr>
                 <w:i/>
                 <w:iCs/>
               </w:rPr>
-            </w:pPr>
-          </w:p>
-          <w:p>
-            <w:pPr>
-              <w:cnfStyle w:val="000000000000" w:firstRow="0" w:lastRow="0" w:firstColumn="0" w:lastColumn="0" w:oddVBand="0" w:evenVBand="0" w:oddHBand="0" w:evenHBand="0" w:firstRowFirstColumn="0" w:firstRowLastColumn="0" w:lastRowFirstColumn="0" w:lastRowLastColumn="0"/>
-            </w:pPr>
-            <w:r>
-              <w:rPr>
-                <w:b/>
-                <w:bCs/>
+              <w:t>Note that possible answers can include formatting.</w:t>
+            </w:r>
+          </w:p>
+          <w:p>
+            <w:pPr>
+              <w:cnfStyle w:val="000000000000" w:firstRow="0" w:lastRow="0" w:firstColumn="0" w:lastColumn="0" w:oddVBand="0" w:evenVBand="0" w:oddHBand="0" w:evenHBand="0" w:firstRowFirstColumn="0" w:firstRowLastColumn="0" w:lastRowFirstColumn="0" w:lastRowLastColumn="0"/>
+              <w:rPr>
                 <w:i/>
                 <w:iCs/>
               </w:rPr>
+            </w:pPr>
+          </w:p>
+          <w:p>
+            <w:pPr>
+              <w:cnfStyle w:val="000000000000" w:firstRow="0" w:lastRow="0" w:firstColumn="0" w:lastColumn="0" w:oddVBand="0" w:evenVBand="0" w:oddHBand="0" w:evenHBand="0" w:firstRowFirstColumn="0" w:firstRowLastColumn="0" w:lastRowFirstColumn="0" w:lastRowLastColumn="0"/>
+            </w:pPr>
+            <w:r>
+              <w:rPr>
+                <w:b/>
+                <w:bCs/>
+                <w:i/>
+                <w:iCs/>
+              </w:rPr>
               <w:t>In the case of VSAs</w:t>
             </w:r>
             <w:r>
@@ -526,6 +533,7 @@
                 <w:b/>
                 <w:bCs/>
               </w:rPr>
+              <w:lastRenderedPageBreak/>
               <w:t>Correct: correct option 1, correct option 2, correct option 3</w:t>
             </w:r>
           </w:p>
@@ -579,7 +587,13 @@
               <w:t>(only for MCQs</w:t>
             </w:r>
             <w:r>
-              <w:t xml:space="preserve"> and VSAs</w:t>
+              <w:t xml:space="preserve">, </w:t>
+            </w:r>
+            <w:r>
+              <w:t>VSAs</w:t>
+            </w:r>
+            <w:r>
+              <w:t xml:space="preserve"> and mark hedging</w:t>
             </w:r>
             <w:r>
               <w:t>)</w:t>
@@ -600,7 +614,13 @@
           </w:p>
           <w:p>
             <w:r>
-              <w:t>(MCQ only)</w:t>
+              <w:t>(MCQ</w:t>
+            </w:r>
+            <w:r>
+              <w:t xml:space="preserve"> and mark hedging</w:t>
+            </w:r>
+            <w:r>
+              <w:t xml:space="preserve"> only)</w:t>
             </w:r>
           </w:p>
         </w:tc>
@@ -730,7 +750,13 @@
             </w:r>
             <w:r>
               <w:br/>
-              <w:t>(only for MCQs)</w:t>
+              <w:t>(only for MCQs</w:t>
+            </w:r>
+            <w:r>
+              <w:t xml:space="preserve"> and mark hedging</w:t>
+            </w:r>
+            <w:r>
+              <w:t>)</w:t>
             </w:r>
           </w:p>
         </w:tc>
@@ -742,8 +768,14 @@
             <w:tcW w:w="2122" w:type="dxa"/>
           </w:tcPr>
           <w:p>
-            <w:r>
-              <w:t>Feedback</w:t>
+            <w:pPr>
+              <w:rPr>
+                <w:b w:val="0"/>
+                <w:bCs w:val="0"/>
+              </w:rPr>
+            </w:pPr>
+            <w:r>
+              <w:t>Is mark hedging?</w:t>
             </w:r>
           </w:p>
         </w:tc>
@@ -756,51 +788,37 @@
               <w:cnfStyle w:val="000000000000" w:firstRow="0" w:lastRow="0" w:firstColumn="0" w:lastColumn="0" w:oddVBand="0" w:evenVBand="0" w:oddHBand="0" w:evenHBand="0" w:firstRowFirstColumn="0" w:firstRowLastColumn="0" w:lastRowFirstColumn="0" w:lastRowLastColumn="0"/>
             </w:pPr>
             <w:r>
-              <w:t xml:space="preserve">After students answer the question general feedback can be displayed. </w:t>
-            </w:r>
-            <w:r>
-              <w:t>You can add this feedback text as follows:</w:t>
-            </w:r>
-          </w:p>
-          <w:p>
-            <w:pPr>
-              <w:cnfStyle w:val="000000000000" w:firstRow="0" w:lastRow="0" w:firstColumn="0" w:lastColumn="0" w:oddVBand="0" w:evenVBand="0" w:oddHBand="0" w:evenHBand="0" w:firstRowFirstColumn="0" w:firstRowLastColumn="0" w:lastRowFirstColumn="0" w:lastRowLastColumn="0"/>
-            </w:pPr>
-          </w:p>
-          <w:p>
-            <w:pPr>
-              <w:cnfStyle w:val="000000000000" w:firstRow="0" w:lastRow="0" w:firstColumn="0" w:lastColumn="0" w:oddVBand="0" w:evenVBand="0" w:oddHBand="0" w:evenHBand="0" w:firstRowFirstColumn="0" w:firstRowLastColumn="0" w:lastRowFirstColumn="0" w:lastRowLastColumn="0"/>
-            </w:pPr>
-            <w:r>
-              <w:rPr>
-                <w:b/>
-                <w:bCs/>
-              </w:rPr>
-              <w:t>Feedback:</w:t>
-            </w:r>
-            <w:r>
-              <w:t xml:space="preserve"> Text for feedback after question</w:t>
-            </w:r>
-          </w:p>
-          <w:p>
-            <w:pPr>
-              <w:cnfStyle w:val="000000000000" w:firstRow="0" w:lastRow="0" w:firstColumn="0" w:lastColumn="0" w:oddVBand="0" w:evenVBand="0" w:oddHBand="0" w:evenHBand="0" w:firstRowFirstColumn="0" w:firstRowLastColumn="0" w:lastRowFirstColumn="0" w:lastRowLastColumn="0"/>
-            </w:pPr>
-          </w:p>
-          <w:p>
-            <w:pPr>
-              <w:cnfStyle w:val="000000000000" w:firstRow="0" w:lastRow="0" w:firstColumn="0" w:lastColumn="0" w:oddVBand="0" w:evenVBand="0" w:oddHBand="0" w:evenHBand="0" w:firstRowFirstColumn="0" w:firstRowLastColumn="0" w:lastRowFirstColumn="0" w:lastRowLastColumn="0"/>
-              <w:rPr>
-                <w:i/>
-                <w:iCs/>
-              </w:rPr>
-            </w:pPr>
-            <w:r>
-              <w:rPr>
-                <w:i/>
-                <w:iCs/>
-              </w:rPr>
-              <w:t xml:space="preserve">Note that feedback can include multiple lines, tables, indenting and images. </w:t>
+              <w:t>To specify that the question is mark hedging and not MCQ, add the following line:</w:t>
+            </w:r>
+          </w:p>
+          <w:p>
+            <w:pPr>
+              <w:cnfStyle w:val="000000000000" w:firstRow="0" w:lastRow="0" w:firstColumn="0" w:lastColumn="0" w:oddVBand="0" w:evenVBand="0" w:oddHBand="0" w:evenHBand="0" w:firstRowFirstColumn="0" w:firstRowLastColumn="0" w:lastRowFirstColumn="0" w:lastRowLastColumn="0"/>
+            </w:pPr>
+          </w:p>
+          <w:p>
+            <w:pPr>
+              <w:cnfStyle w:val="000000000000" w:firstRow="0" w:lastRow="0" w:firstColumn="0" w:lastColumn="0" w:oddVBand="0" w:evenVBand="0" w:oddHBand="0" w:evenHBand="0" w:firstRowFirstColumn="0" w:firstRowLastColumn="0" w:lastRowFirstColumn="0" w:lastRowLastColumn="0"/>
+              <w:rPr>
+                <w:b/>
+                <w:bCs/>
+              </w:rPr>
+            </w:pPr>
+            <w:proofErr w:type="spellStart"/>
+            <w:r>
+              <w:rPr>
+                <w:b/>
+                <w:bCs/>
+              </w:rPr>
+              <w:t>MarkHedging</w:t>
+            </w:r>
+            <w:proofErr w:type="spellEnd"/>
+            <w:r>
+              <w:rPr>
+                <w:b/>
+                <w:bCs/>
+              </w:rPr>
+              <w:t>: true</w:t>
             </w:r>
           </w:p>
         </w:tc>
@@ -827,7 +845,7 @@
           </w:tcPr>
           <w:p>
             <w:r>
-              <w:t>Learning Outcomes</w:t>
+              <w:t>Mark</w:t>
             </w:r>
           </w:p>
         </w:tc>
@@ -840,47 +858,49 @@
               <w:cnfStyle w:val="000000000000" w:firstRow="0" w:lastRow="0" w:firstColumn="0" w:lastColumn="0" w:oddVBand="0" w:evenVBand="0" w:oddHBand="0" w:evenHBand="0" w:firstRowFirstColumn="0" w:firstRowLastColumn="0" w:lastRowFirstColumn="0" w:lastRowLastColumn="0"/>
             </w:pPr>
             <w:r>
-              <w:t>You can map a question to a specific learning outcome or outcomes. To include learning outcomes to your question, include the following:</w:t>
-            </w:r>
-          </w:p>
-          <w:p>
-            <w:pPr>
-              <w:cnfStyle w:val="000000000000" w:firstRow="0" w:lastRow="0" w:firstColumn="0" w:lastColumn="0" w:oddVBand="0" w:evenVBand="0" w:oddHBand="0" w:evenHBand="0" w:firstRowFirstColumn="0" w:firstRowLastColumn="0" w:lastRowFirstColumn="0" w:lastRowLastColumn="0"/>
-            </w:pPr>
-          </w:p>
-          <w:p>
-            <w:pPr>
-              <w:cnfStyle w:val="000000000000" w:firstRow="0" w:lastRow="0" w:firstColumn="0" w:lastColumn="0" w:oddVBand="0" w:evenVBand="0" w:oddHBand="0" w:evenHBand="0" w:firstRowFirstColumn="0" w:firstRowLastColumn="0" w:lastRowFirstColumn="0" w:lastRowLastColumn="0"/>
-              <w:rPr>
-                <w:b/>
-                <w:bCs/>
-              </w:rPr>
-            </w:pPr>
-            <w:r>
-              <w:rPr>
-                <w:b/>
-                <w:bCs/>
-              </w:rPr>
-              <w:t>LO: Name of learning outcome</w:t>
-            </w:r>
-            <w:r>
-              <w:rPr>
-                <w:b/>
-                <w:bCs/>
-              </w:rPr>
-              <w:t xml:space="preserve"> 1</w:t>
-            </w:r>
-          </w:p>
-          <w:p>
-            <w:pPr>
-              <w:cnfStyle w:val="000000000000" w:firstRow="0" w:lastRow="0" w:firstColumn="0" w:lastColumn="0" w:oddVBand="0" w:evenVBand="0" w:oddHBand="0" w:evenHBand="0" w:firstRowFirstColumn="0" w:firstRowLastColumn="0" w:lastRowFirstColumn="0" w:lastRowLastColumn="0"/>
-            </w:pPr>
-            <w:r>
-              <w:rPr>
-                <w:b/>
-                <w:bCs/>
-              </w:rPr>
-              <w:t>LO: Name of learning outcome 2</w:t>
+              <w:t>To specify mark for the question, for example 5 points, add the following line:</w:t>
+            </w:r>
+          </w:p>
+          <w:p>
+            <w:pPr>
+              <w:cnfStyle w:val="000000000000" w:firstRow="0" w:lastRow="0" w:firstColumn="0" w:lastColumn="0" w:oddVBand="0" w:evenVBand="0" w:oddHBand="0" w:evenHBand="0" w:firstRowFirstColumn="0" w:firstRowLastColumn="0" w:lastRowFirstColumn="0" w:lastRowLastColumn="0"/>
+            </w:pPr>
+          </w:p>
+          <w:p>
+            <w:pPr>
+              <w:cnfStyle w:val="000000000000" w:firstRow="0" w:lastRow="0" w:firstColumn="0" w:lastColumn="0" w:oddVBand="0" w:evenVBand="0" w:oddHBand="0" w:evenHBand="0" w:firstRowFirstColumn="0" w:firstRowLastColumn="0" w:lastRowFirstColumn="0" w:lastRowLastColumn="0"/>
+              <w:rPr>
+                <w:b/>
+                <w:bCs/>
+              </w:rPr>
+            </w:pPr>
+            <w:r>
+              <w:rPr>
+                <w:b/>
+                <w:bCs/>
+              </w:rPr>
+              <w:t>Mark: 5</w:t>
+            </w:r>
+          </w:p>
+          <w:p>
+            <w:pPr>
+              <w:cnfStyle w:val="000000000000" w:firstRow="0" w:lastRow="0" w:firstColumn="0" w:lastColumn="0" w:oddVBand="0" w:evenVBand="0" w:oddHBand="0" w:evenHBand="0" w:firstRowFirstColumn="0" w:firstRowLastColumn="0" w:lastRowFirstColumn="0" w:lastRowLastColumn="0"/>
+            </w:pPr>
+          </w:p>
+          <w:p>
+            <w:pPr>
+              <w:cnfStyle w:val="000000000000" w:firstRow="0" w:lastRow="0" w:firstColumn="0" w:lastColumn="0" w:oddVBand="0" w:evenVBand="0" w:oddHBand="0" w:evenHBand="0" w:firstRowFirstColumn="0" w:firstRowLastColumn="0" w:lastRowFirstColumn="0" w:lastRowLastColumn="0"/>
+              <w:rPr>
+                <w:i/>
+                <w:iCs/>
+              </w:rPr>
+            </w:pPr>
+            <w:r>
+              <w:rPr>
+                <w:i/>
+                <w:iCs/>
+              </w:rPr>
+              <w:t>If this line is missing, mark of 1 point will be used.</w:t>
             </w:r>
           </w:p>
         </w:tc>
@@ -899,19 +919,180 @@
           </w:p>
         </w:tc>
       </w:tr>
+      <w:tr>
+        <w:tc>
+          <w:tcPr>
+            <w:cnfStyle w:val="001000000000" w:firstRow="0" w:lastRow="0" w:firstColumn="1" w:lastColumn="0" w:oddVBand="0" w:evenVBand="0" w:oddHBand="0" w:evenHBand="0" w:firstRowFirstColumn="0" w:firstRowLastColumn="0" w:lastRowFirstColumn="0" w:lastRowLastColumn="0"/>
+            <w:tcW w:w="2122" w:type="dxa"/>
+          </w:tcPr>
+          <w:p>
+            <w:r>
+              <w:t>Feedback</w:t>
+            </w:r>
+          </w:p>
+        </w:tc>
+        <w:tc>
+          <w:tcPr>
+            <w:tcW w:w="5528" w:type="dxa"/>
+          </w:tcPr>
+          <w:p>
+            <w:pPr>
+              <w:cnfStyle w:val="000000000000" w:firstRow="0" w:lastRow="0" w:firstColumn="0" w:lastColumn="0" w:oddVBand="0" w:evenVBand="0" w:oddHBand="0" w:evenHBand="0" w:firstRowFirstColumn="0" w:firstRowLastColumn="0" w:lastRowFirstColumn="0" w:lastRowLastColumn="0"/>
+            </w:pPr>
+            <w:r>
+              <w:t xml:space="preserve">After students answer the question general feedback can be displayed. </w:t>
+            </w:r>
+            <w:r>
+              <w:t>You can add this feedback text as follows:</w:t>
+            </w:r>
+          </w:p>
+          <w:p>
+            <w:pPr>
+              <w:cnfStyle w:val="000000000000" w:firstRow="0" w:lastRow="0" w:firstColumn="0" w:lastColumn="0" w:oddVBand="0" w:evenVBand="0" w:oddHBand="0" w:evenHBand="0" w:firstRowFirstColumn="0" w:firstRowLastColumn="0" w:lastRowFirstColumn="0" w:lastRowLastColumn="0"/>
+            </w:pPr>
+          </w:p>
+          <w:p>
+            <w:pPr>
+              <w:cnfStyle w:val="000000000000" w:firstRow="0" w:lastRow="0" w:firstColumn="0" w:lastColumn="0" w:oddVBand="0" w:evenVBand="0" w:oddHBand="0" w:evenHBand="0" w:firstRowFirstColumn="0" w:firstRowLastColumn="0" w:lastRowFirstColumn="0" w:lastRowLastColumn="0"/>
+            </w:pPr>
+            <w:r>
+              <w:rPr>
+                <w:b/>
+                <w:bCs/>
+              </w:rPr>
+              <w:t>Feedback:</w:t>
+            </w:r>
+            <w:r>
+              <w:t xml:space="preserve"> Text for feedback after question</w:t>
+            </w:r>
+          </w:p>
+          <w:p>
+            <w:pPr>
+              <w:cnfStyle w:val="000000000000" w:firstRow="0" w:lastRow="0" w:firstColumn="0" w:lastColumn="0" w:oddVBand="0" w:evenVBand="0" w:oddHBand="0" w:evenHBand="0" w:firstRowFirstColumn="0" w:firstRowLastColumn="0" w:lastRowFirstColumn="0" w:lastRowLastColumn="0"/>
+            </w:pPr>
+          </w:p>
+          <w:p>
+            <w:pPr>
+              <w:cnfStyle w:val="000000000000" w:firstRow="0" w:lastRow="0" w:firstColumn="0" w:lastColumn="0" w:oddVBand="0" w:evenVBand="0" w:oddHBand="0" w:evenHBand="0" w:firstRowFirstColumn="0" w:firstRowLastColumn="0" w:lastRowFirstColumn="0" w:lastRowLastColumn="0"/>
+              <w:rPr>
+                <w:i/>
+                <w:iCs/>
+              </w:rPr>
+            </w:pPr>
+            <w:r>
+              <w:rPr>
+                <w:i/>
+                <w:iCs/>
+              </w:rPr>
+              <w:t xml:space="preserve">Note that feedback can include multiple lines, tables, indenting and images. </w:t>
+            </w:r>
+          </w:p>
+        </w:tc>
+        <w:tc>
+          <w:tcPr>
+            <w:tcW w:w="992" w:type="dxa"/>
+          </w:tcPr>
+          <w:p>
+            <w:pPr>
+              <w:jc w:val="center"/>
+              <w:cnfStyle w:val="000000000000" w:firstRow="0" w:lastRow="0" w:firstColumn="0" w:lastColumn="0" w:oddVBand="0" w:evenVBand="0" w:oddHBand="0" w:evenHBand="0" w:firstRowFirstColumn="0" w:firstRowLastColumn="0" w:lastRowFirstColumn="0" w:lastRowLastColumn="0"/>
+            </w:pPr>
+            <w:r>
+              <w:t>No</w:t>
+            </w:r>
+          </w:p>
+        </w:tc>
+      </w:tr>
+      <w:tr>
+        <w:tc>
+          <w:tcPr>
+            <w:cnfStyle w:val="001000000000" w:firstRow="0" w:lastRow="0" w:firstColumn="1" w:lastColumn="0" w:oddVBand="0" w:evenVBand="0" w:oddHBand="0" w:evenHBand="0" w:firstRowFirstColumn="0" w:firstRowLastColumn="0" w:lastRowFirstColumn="0" w:lastRowLastColumn="0"/>
+            <w:tcW w:w="2122" w:type="dxa"/>
+          </w:tcPr>
+          <w:p>
+            <w:r>
+              <w:t>Learning Outcomes</w:t>
+            </w:r>
+          </w:p>
+        </w:tc>
+        <w:tc>
+          <w:tcPr>
+            <w:tcW w:w="5528" w:type="dxa"/>
+          </w:tcPr>
+          <w:p>
+            <w:pPr>
+              <w:cnfStyle w:val="000000000000" w:firstRow="0" w:lastRow="0" w:firstColumn="0" w:lastColumn="0" w:oddVBand="0" w:evenVBand="0" w:oddHBand="0" w:evenHBand="0" w:firstRowFirstColumn="0" w:firstRowLastColumn="0" w:lastRowFirstColumn="0" w:lastRowLastColumn="0"/>
+            </w:pPr>
+            <w:r>
+              <w:t>You can map a question to a specific learning outcome or outcomes. To include learning outcomes to your question, include the following:</w:t>
+            </w:r>
+          </w:p>
+          <w:p>
+            <w:pPr>
+              <w:cnfStyle w:val="000000000000" w:firstRow="0" w:lastRow="0" w:firstColumn="0" w:lastColumn="0" w:oddVBand="0" w:evenVBand="0" w:oddHBand="0" w:evenHBand="0" w:firstRowFirstColumn="0" w:firstRowLastColumn="0" w:lastRowFirstColumn="0" w:lastRowLastColumn="0"/>
+            </w:pPr>
+          </w:p>
+          <w:p>
+            <w:pPr>
+              <w:cnfStyle w:val="000000000000" w:firstRow="0" w:lastRow="0" w:firstColumn="0" w:lastColumn="0" w:oddVBand="0" w:evenVBand="0" w:oddHBand="0" w:evenHBand="0" w:firstRowFirstColumn="0" w:firstRowLastColumn="0" w:lastRowFirstColumn="0" w:lastRowLastColumn="0"/>
+              <w:rPr>
+                <w:b/>
+                <w:bCs/>
+              </w:rPr>
+            </w:pPr>
+            <w:r>
+              <w:rPr>
+                <w:b/>
+                <w:bCs/>
+              </w:rPr>
+              <w:t>LO: Name of learning outcome</w:t>
+            </w:r>
+            <w:r>
+              <w:rPr>
+                <w:b/>
+                <w:bCs/>
+              </w:rPr>
+              <w:t xml:space="preserve"> 1</w:t>
+            </w:r>
+          </w:p>
+          <w:p>
+            <w:pPr>
+              <w:cnfStyle w:val="000000000000" w:firstRow="0" w:lastRow="0" w:firstColumn="0" w:lastColumn="0" w:oddVBand="0" w:evenVBand="0" w:oddHBand="0" w:evenHBand="0" w:firstRowFirstColumn="0" w:firstRowLastColumn="0" w:lastRowFirstColumn="0" w:lastRowLastColumn="0"/>
+            </w:pPr>
+            <w:r>
+              <w:rPr>
+                <w:b/>
+                <w:bCs/>
+              </w:rPr>
+              <w:t>LO: Name of learning outcome 2</w:t>
+            </w:r>
+          </w:p>
+        </w:tc>
+        <w:tc>
+          <w:tcPr>
+            <w:tcW w:w="992" w:type="dxa"/>
+          </w:tcPr>
+          <w:p>
+            <w:pPr>
+              <w:jc w:val="center"/>
+              <w:cnfStyle w:val="000000000000" w:firstRow="0" w:lastRow="0" w:firstColumn="0" w:lastColumn="0" w:oddVBand="0" w:evenVBand="0" w:oddHBand="0" w:evenHBand="0" w:firstRowFirstColumn="0" w:firstRowLastColumn="0" w:lastRowFirstColumn="0" w:lastRowLastColumn="0"/>
+            </w:pPr>
+            <w:r>
+              <w:t>No</w:t>
+            </w:r>
+          </w:p>
+        </w:tc>
+      </w:tr>
     </w:tbl>
     <w:p/>
-    <w:p/>
-    <w:p/>
-    <w:p>
-      <w:pPr>
-        <w:pStyle w:val="Heading2"/>
+    <w:p>
+      <w:pPr>
+        <w:pStyle w:val="Nagwek2"/>
       </w:pPr>
       <w:r>
         <w:t>Question limitations</w:t>
       </w:r>
     </w:p>
-    <w:p/>
     <w:p>
       <w:pPr>
         <w:rPr>
@@ -930,7 +1111,7 @@
     </w:p>
     <w:p>
       <w:pPr>
-        <w:pStyle w:val="Heading1"/>
+        <w:pStyle w:val="Nagwek1"/>
       </w:pPr>
       <w:r>
         <w:lastRenderedPageBreak/>
@@ -966,7 +1147,7 @@
     </w:p>
     <w:tbl>
       <w:tblPr>
-        <w:tblStyle w:val="TableGrid"/>
+        <w:tblStyle w:val="Tabela-Siatka"/>
         <w:tblW w:w="0" w:type="auto"/>
         <w:tblBorders>
           <w:top w:val="none" w:sz="0" w:space="0" w:color="auto"/>
@@ -1075,7 +1256,7 @@
     <w:p/>
     <w:p>
       <w:pPr>
-        <w:pStyle w:val="ListParagraph"/>
+        <w:pStyle w:val="Akapitzlist"/>
         <w:numPr>
           <w:ilvl w:val="0"/>
           <w:numId w:val="4"/>
@@ -1096,7 +1277,7 @@
     </w:p>
     <w:p>
       <w:pPr>
-        <w:pStyle w:val="ListParagraph"/>
+        <w:pStyle w:val="Akapitzlist"/>
         <w:numPr>
           <w:ilvl w:val="0"/>
           <w:numId w:val="4"/>
@@ -1108,7 +1289,7 @@
     </w:p>
     <w:p>
       <w:pPr>
-        <w:pStyle w:val="ListParagraph"/>
+        <w:pStyle w:val="Akapitzlist"/>
         <w:numPr>
           <w:ilvl w:val="0"/>
           <w:numId w:val="4"/>
@@ -1130,7 +1311,7 @@
     </w:p>
     <w:p>
       <w:pPr>
-        <w:pStyle w:val="ListParagraph"/>
+        <w:pStyle w:val="Akapitzlist"/>
         <w:numPr>
           <w:ilvl w:val="0"/>
           <w:numId w:val="4"/>
@@ -1161,6 +1342,24 @@
       </w:r>
     </w:p>
     <w:p>
+      <w:pPr>
+        <w:rPr>
+          <w:b/>
+          <w:bCs/>
+        </w:rPr>
+      </w:pPr>
+      <w:r>
+        <w:rPr>
+          <w:b/>
+          <w:bCs/>
+        </w:rPr>
+        <w:t>Mark:</w:t>
+      </w:r>
+      <w:r>
+        <w:t xml:space="preserve"> 3</w:t>
+      </w:r>
+    </w:p>
+    <w:p>
       <w:r>
         <w:rPr>
           <w:b/>
@@ -1222,7 +1421,7 @@
     <w:p/>
     <w:p>
       <w:pPr>
-        <w:pStyle w:val="Heading1"/>
+        <w:pStyle w:val="Nagwek1"/>
       </w:pPr>
       <w:r>
         <w:t>Example Essay question</w:t>
@@ -1404,16 +1603,10 @@
     <w:p/>
     <w:p>
       <w:pPr>
-        <w:pStyle w:val="Heading1"/>
-      </w:pPr>
-      <w:r>
-        <w:t xml:space="preserve">Example </w:t>
-      </w:r>
-      <w:r>
-        <w:t>VSA</w:t>
-      </w:r>
-      <w:r>
-        <w:t xml:space="preserve"> question</w:t>
+        <w:pStyle w:val="Nagwek1"/>
+      </w:pPr>
+      <w:r>
+        <w:t>Example VSA question</w:t>
       </w:r>
     </w:p>
     <w:p>
@@ -1425,10 +1618,7 @@
         <w:t>Question</w:t>
       </w:r>
       <w:r>
-        <w:t xml:space="preserve">: </w:t>
-      </w:r>
-      <w:r>
-        <w:t>Darth Vader as a child</w:t>
+        <w:t>: Darth Vader as a child</w:t>
       </w:r>
     </w:p>
     <w:p>
@@ -1529,10 +1719,7 @@
         <w:t>Feedback</w:t>
       </w:r>
       <w:r>
-        <w:t>:</w:t>
-      </w:r>
-      <w:r>
-        <w:t xml:space="preserve"> </w:t>
+        <w:t xml:space="preserve">: </w:t>
       </w:r>
       <w:r>
         <w:t xml:space="preserve">Anakin Skywalker was a slave on Tatooine, owned by junk dealer </w:t>
@@ -1555,10 +1742,7 @@
         <w:t>LO</w:t>
       </w:r>
       <w:r>
-        <w:t xml:space="preserve">: </w:t>
-      </w:r>
-      <w:r>
-        <w:t>History of the Jedi Order</w:t>
+        <w:t>: History of the Jedi Order</w:t>
       </w:r>
     </w:p>
     <w:sectPr>
@@ -2329,18 +2513,18 @@
     <w:lsdException w:name="Unresolved Mention" w:semiHidden="1" w:unhideWhenUsed="1"/>
     <w:lsdException w:name="Smart Link" w:semiHidden="1" w:unhideWhenUsed="1"/>
   </w:latentStyles>
-  <w:style w:type="paragraph" w:default="1" w:styleId="Normal">
+  <w:style w:type="paragraph" w:default="1" w:styleId="Normalny">
     <w:name w:val="Normal"/>
     <w:qFormat/>
     <w:rPr>
       <w:lang w:val="en-AU"/>
     </w:rPr>
   </w:style>
-  <w:style w:type="paragraph" w:styleId="Heading1">
+  <w:style w:type="paragraph" w:styleId="Nagwek1">
     <w:name w:val="heading 1"/>
-    <w:basedOn w:val="Normal"/>
-    <w:next w:val="Normal"/>
-    <w:link w:val="Heading1Char"/>
+    <w:basedOn w:val="Normalny"/>
+    <w:next w:val="Normalny"/>
+    <w:link w:val="Nagwek1Znak"/>
     <w:uiPriority w:val="9"/>
     <w:qFormat/>
     <w:rsid w:val="005441CA"/>
@@ -2357,11 +2541,11 @@
       <w:szCs w:val="32"/>
     </w:rPr>
   </w:style>
-  <w:style w:type="paragraph" w:styleId="Heading2">
+  <w:style w:type="paragraph" w:styleId="Nagwek2">
     <w:name w:val="heading 2"/>
-    <w:basedOn w:val="Normal"/>
-    <w:next w:val="Normal"/>
-    <w:link w:val="Heading2Char"/>
+    <w:basedOn w:val="Normalny"/>
+    <w:next w:val="Normalny"/>
+    <w:link w:val="Nagwek2Znak"/>
     <w:uiPriority w:val="9"/>
     <w:unhideWhenUsed/>
     <w:qFormat/>
@@ -2379,11 +2563,11 @@
       <w:szCs w:val="26"/>
     </w:rPr>
   </w:style>
-  <w:style w:type="paragraph" w:styleId="Heading3">
+  <w:style w:type="paragraph" w:styleId="Nagwek3">
     <w:name w:val="heading 3"/>
-    <w:basedOn w:val="Normal"/>
-    <w:next w:val="Normal"/>
-    <w:link w:val="Heading3Char"/>
+    <w:basedOn w:val="Normalny"/>
+    <w:next w:val="Normalny"/>
+    <w:link w:val="Nagwek3Znak"/>
     <w:uiPriority w:val="9"/>
     <w:unhideWhenUsed/>
     <w:qFormat/>
@@ -2399,13 +2583,13 @@
       <w:color w:val="1F3763" w:themeColor="accent1" w:themeShade="7F"/>
     </w:rPr>
   </w:style>
-  <w:style w:type="character" w:default="1" w:styleId="DefaultParagraphFont">
+  <w:style w:type="character" w:default="1" w:styleId="Domylnaczcionkaakapitu">
     <w:name w:val="Default Paragraph Font"/>
     <w:uiPriority w:val="1"/>
     <w:semiHidden/>
     <w:unhideWhenUsed/>
   </w:style>
-  <w:style w:type="table" w:default="1" w:styleId="TableNormal">
+  <w:style w:type="table" w:default="1" w:styleId="Standardowy">
     <w:name w:val="Normal Table"/>
     <w:uiPriority w:val="99"/>
     <w:semiHidden/>
@@ -2420,13 +2604,13 @@
       </w:tblCellMar>
     </w:tblPr>
   </w:style>
-  <w:style w:type="numbering" w:default="1" w:styleId="NoList">
+  <w:style w:type="numbering" w:default="1" w:styleId="Bezlisty">
     <w:name w:val="No List"/>
     <w:uiPriority w:val="99"/>
     <w:semiHidden/>
     <w:unhideWhenUsed/>
   </w:style>
-  <w:style w:type="paragraph" w:styleId="NoSpacing">
+  <w:style w:type="paragraph" w:styleId="Bezodstpw">
     <w:name w:val="No Spacing"/>
     <w:uiPriority w:val="1"/>
     <w:qFormat/>
@@ -2435,10 +2619,10 @@
       <w:lang w:val="en-AU"/>
     </w:rPr>
   </w:style>
-  <w:style w:type="character" w:customStyle="1" w:styleId="Heading1Char">
-    <w:name w:val="Heading 1 Char"/>
-    <w:basedOn w:val="DefaultParagraphFont"/>
-    <w:link w:val="Heading1"/>
+  <w:style w:type="character" w:customStyle="1" w:styleId="Nagwek1Znak">
+    <w:name w:val="Nagłówek 1 Znak"/>
+    <w:basedOn w:val="Domylnaczcionkaakapitu"/>
+    <w:link w:val="Nagwek1"/>
     <w:uiPriority w:val="9"/>
     <w:rsid w:val="005441CA"/>
     <w:rPr>
@@ -2449,9 +2633,9 @@
       <w:lang w:val="en-AU"/>
     </w:rPr>
   </w:style>
-  <w:style w:type="paragraph" w:styleId="ListParagraph">
+  <w:style w:type="paragraph" w:styleId="Akapitzlist">
     <w:name w:val="List Paragraph"/>
-    <w:basedOn w:val="Normal"/>
+    <w:basedOn w:val="Normalny"/>
     <w:uiPriority w:val="34"/>
     <w:qFormat/>
     <w:rsid w:val="00D06CF7"/>
@@ -2460,10 +2644,10 @@
       <w:contextualSpacing/>
     </w:pPr>
   </w:style>
-  <w:style w:type="character" w:customStyle="1" w:styleId="Heading2Char">
-    <w:name w:val="Heading 2 Char"/>
-    <w:basedOn w:val="DefaultParagraphFont"/>
-    <w:link w:val="Heading2"/>
+  <w:style w:type="character" w:customStyle="1" w:styleId="Nagwek2Znak">
+    <w:name w:val="Nagłówek 2 Znak"/>
+    <w:basedOn w:val="Domylnaczcionkaakapitu"/>
+    <w:link w:val="Nagwek2"/>
     <w:uiPriority w:val="9"/>
     <w:rsid w:val="00327502"/>
     <w:rPr>
@@ -2474,10 +2658,10 @@
       <w:lang w:val="en-AU"/>
     </w:rPr>
   </w:style>
-  <w:style w:type="character" w:customStyle="1" w:styleId="Heading3Char">
-    <w:name w:val="Heading 3 Char"/>
-    <w:basedOn w:val="DefaultParagraphFont"/>
-    <w:link w:val="Heading3"/>
+  <w:style w:type="character" w:customStyle="1" w:styleId="Nagwek3Znak">
+    <w:name w:val="Nagłówek 3 Znak"/>
+    <w:basedOn w:val="Domylnaczcionkaakapitu"/>
+    <w:link w:val="Nagwek3"/>
     <w:uiPriority w:val="9"/>
     <w:rsid w:val="00327502"/>
     <w:rPr>
@@ -2486,9 +2670,9 @@
       <w:lang w:val="en-AU"/>
     </w:rPr>
   </w:style>
-  <w:style w:type="table" w:styleId="TableGrid">
+  <w:style w:type="table" w:styleId="Tabela-Siatka">
     <w:name w:val="Table Grid"/>
-    <w:basedOn w:val="TableNormal"/>
+    <w:basedOn w:val="Standardowy"/>
     <w:uiPriority w:val="39"/>
     <w:rsid w:val="00327502"/>
     <w:tblPr>
@@ -2502,9 +2686,9 @@
       </w:tblBorders>
     </w:tblPr>
   </w:style>
-  <w:style w:type="table" w:styleId="GridTable1Light-Accent1">
+  <w:style w:type="table" w:styleId="Tabelasiatki1jasnaakcent1">
     <w:name w:val="Grid Table 1 Light Accent 1"/>
-    <w:basedOn w:val="TableNormal"/>
+    <w:basedOn w:val="Standardowy"/>
     <w:uiPriority w:val="46"/>
     <w:rsid w:val="0078092D"/>
     <w:tblPr>

</xml_diff>

<commit_message>
LDEV-5184 Updating MSWord template
</commit_message>
<xml_diff>
--- a/lams_www/web/public/MSWord-question-import.docx
+++ b/lams_www/web/public/MSWord-question-import.docx
@@ -4,7 +4,7 @@
   <w:body>
     <w:p>
       <w:pPr>
-        <w:pStyle w:val="Nagwek1"/>
+        <w:pStyle w:val="Heading1"/>
       </w:pPr>
       <w:r>
         <w:t>Import questions to LAMS Question Bank using MS Word Documents</w:t>
@@ -101,10 +101,10 @@
         <w:t>Very Sort Answers</w:t>
       </w:r>
       <w:r>
-        <w:t xml:space="preserve"> (VSA) </w:t>
-      </w:r>
-      <w:r>
-        <w:t xml:space="preserve">and </w:t>
+        <w:t xml:space="preserve"> (VSA)</w:t>
+      </w:r>
+      <w:r>
+        <w:t xml:space="preserve">, </w:t>
       </w:r>
       <w:r>
         <w:rPr>
@@ -114,42 +114,57 @@
         <w:t>Essay questions</w:t>
       </w:r>
       <w:r>
-        <w:t xml:space="preserve">. </w:t>
-      </w:r>
-      <w:r>
-        <w:t xml:space="preserve">In the near future, other questions types might be included. </w:t>
-      </w:r>
-    </w:p>
-    <w:p/>
-    <w:p>
-      <w:pPr>
-        <w:pStyle w:val="Nagwek2"/>
-      </w:pPr>
-      <w:r>
-        <w:t>Question structure</w:t>
-      </w:r>
-    </w:p>
-    <w:p/>
-    <w:p>
-      <w:r>
-        <w:t xml:space="preserve">The structure of the question is very simple. </w:t>
-      </w:r>
-    </w:p>
-    <w:p>
-      <w:r>
-        <w:t>All questions start with the label “</w:t>
+        <w:t xml:space="preserve">, </w:t>
       </w:r>
       <w:r>
         <w:rPr>
           <w:b/>
           <w:bCs/>
         </w:rPr>
+        <w:t>Mark Hedging MCQs</w:t>
+      </w:r>
+      <w:r>
+        <w:t xml:space="preserve">. </w:t>
+      </w:r>
+    </w:p>
+    <w:p/>
+    <w:p>
+      <w:r>
+        <w:t xml:space="preserve">In the near future, other questions types might be included. </w:t>
+      </w:r>
+    </w:p>
+    <w:p/>
+    <w:p>
+      <w:pPr>
+        <w:pStyle w:val="Heading2"/>
+      </w:pPr>
+      <w:r>
+        <w:t>Question structure</w:t>
+      </w:r>
+    </w:p>
+    <w:p/>
+    <w:p>
+      <w:r>
+        <w:t xml:space="preserve">The structure of the question is very simple. </w:t>
+      </w:r>
+    </w:p>
+    <w:p/>
+    <w:p>
+      <w:r>
+        <w:t>All questions start with the label “</w:t>
+      </w:r>
+      <w:r>
+        <w:rPr>
+          <w:b/>
+          <w:bCs/>
+        </w:rPr>
         <w:t>Question:</w:t>
       </w:r>
       <w:r>
         <w:t xml:space="preserve">”. </w:t>
       </w:r>
     </w:p>
+    <w:p/>
     <w:p>
       <w:r>
         <w:t>Each q</w:t>
@@ -164,7 +179,7 @@
     <w:p/>
     <w:tbl>
       <w:tblPr>
-        <w:tblStyle w:val="Tabelasiatki1jasnaakcent1"/>
+        <w:tblStyle w:val="GridTable1Light-Accent1"/>
         <w:tblW w:w="0" w:type="auto"/>
         <w:tblLook w:val="04A0" w:firstRow="1" w:lastRow="0" w:firstColumn="1" w:lastColumn="0" w:noHBand="0" w:noVBand="1"/>
       </w:tblPr>
@@ -203,7 +218,7 @@
         </w:tc>
         <w:tc>
           <w:tcPr>
-            <w:tcW w:w="992" w:type="dxa"/>
+            <w:tcW w:w="1124" w:type="dxa"/>
           </w:tcPr>
           <w:p>
             <w:pPr>
@@ -300,7 +315,7 @@
         </w:tc>
         <w:tc>
           <w:tcPr>
-            <w:tcW w:w="992" w:type="dxa"/>
+            <w:tcW w:w="1124" w:type="dxa"/>
           </w:tcPr>
           <w:p>
             <w:pPr>
@@ -345,7 +360,7 @@
         </w:tc>
         <w:tc>
           <w:tcPr>
-            <w:tcW w:w="992" w:type="dxa"/>
+            <w:tcW w:w="1124" w:type="dxa"/>
           </w:tcPr>
           <w:p>
             <w:pPr>
@@ -403,137 +418,128 @@
               <w:t>In the case of MCQs</w:t>
             </w:r>
             <w:r>
+              <w:t xml:space="preserve">, these are the list of options that the students can pick. The possible answer must include a letter to specify order. </w:t>
+            </w:r>
+            <w:proofErr w:type="spellStart"/>
+            <w:r>
+              <w:t>Ie</w:t>
+            </w:r>
+            <w:proofErr w:type="spellEnd"/>
+            <w:r>
+              <w:t>:</w:t>
+            </w:r>
+            <w:r>
+              <w:br/>
+            </w:r>
+            <w:r>
+              <w:br/>
+            </w:r>
+            <w:r>
+              <w:rPr>
+                <w:b/>
+                <w:bCs/>
+              </w:rPr>
+              <w:t>a) Answer 1</w:t>
+            </w:r>
+          </w:p>
+          <w:p>
+            <w:pPr>
+              <w:cnfStyle w:val="000000000000" w:firstRow="0" w:lastRow="0" w:firstColumn="0" w:lastColumn="0" w:oddVBand="0" w:evenVBand="0" w:oddHBand="0" w:evenHBand="0" w:firstRowFirstColumn="0" w:firstRowLastColumn="0" w:lastRowFirstColumn="0" w:lastRowLastColumn="0"/>
+              <w:rPr>
+                <w:b/>
+                <w:bCs/>
+              </w:rPr>
+            </w:pPr>
+            <w:r>
+              <w:rPr>
+                <w:b/>
+                <w:bCs/>
+              </w:rPr>
+              <w:t>b) Answer 2</w:t>
+            </w:r>
+          </w:p>
+          <w:p>
+            <w:pPr>
+              <w:cnfStyle w:val="000000000000" w:firstRow="0" w:lastRow="0" w:firstColumn="0" w:lastColumn="0" w:oddVBand="0" w:evenVBand="0" w:oddHBand="0" w:evenHBand="0" w:firstRowFirstColumn="0" w:firstRowLastColumn="0" w:lastRowFirstColumn="0" w:lastRowLastColumn="0"/>
+              <w:rPr>
+                <w:b/>
+                <w:bCs/>
+              </w:rPr>
+            </w:pPr>
+            <w:r>
+              <w:rPr>
+                <w:b/>
+                <w:bCs/>
+              </w:rPr>
+              <w:t>c) Answer 3</w:t>
+            </w:r>
+          </w:p>
+          <w:p>
+            <w:pPr>
+              <w:cnfStyle w:val="000000000000" w:firstRow="0" w:lastRow="0" w:firstColumn="0" w:lastColumn="0" w:oddVBand="0" w:evenVBand="0" w:oddHBand="0" w:evenHBand="0" w:firstRowFirstColumn="0" w:firstRowLastColumn="0" w:lastRowFirstColumn="0" w:lastRowLastColumn="0"/>
+            </w:pPr>
+          </w:p>
+          <w:p>
+            <w:pPr>
+              <w:cnfStyle w:val="000000000000" w:firstRow="0" w:lastRow="0" w:firstColumn="0" w:lastColumn="0" w:oddVBand="0" w:evenVBand="0" w:oddHBand="0" w:evenHBand="0" w:firstRowFirstColumn="0" w:firstRowLastColumn="0" w:lastRowFirstColumn="0" w:lastRowLastColumn="0"/>
+              <w:rPr>
+                <w:i/>
+                <w:iCs/>
+              </w:rPr>
+            </w:pPr>
+            <w:r>
+              <w:rPr>
+                <w:i/>
+                <w:iCs/>
+              </w:rPr>
+              <w:t>Note that possible answers can include formatting.</w:t>
+            </w:r>
+          </w:p>
+          <w:p>
+            <w:pPr>
+              <w:cnfStyle w:val="000000000000" w:firstRow="0" w:lastRow="0" w:firstColumn="0" w:lastColumn="0" w:oddVBand="0" w:evenVBand="0" w:oddHBand="0" w:evenHBand="0" w:firstRowFirstColumn="0" w:firstRowLastColumn="0" w:lastRowFirstColumn="0" w:lastRowLastColumn="0"/>
+              <w:rPr>
+                <w:i/>
+                <w:iCs/>
+              </w:rPr>
+            </w:pPr>
+          </w:p>
+          <w:p>
+            <w:pPr>
+              <w:cnfStyle w:val="000000000000" w:firstRow="0" w:lastRow="0" w:firstColumn="0" w:lastColumn="0" w:oddVBand="0" w:evenVBand="0" w:oddHBand="0" w:evenHBand="0" w:firstRowFirstColumn="0" w:firstRowLastColumn="0" w:lastRowFirstColumn="0" w:lastRowLastColumn="0"/>
+            </w:pPr>
+            <w:r>
               <w:rPr>
                 <w:b/>
                 <w:bCs/>
                 <w:i/>
                 <w:iCs/>
               </w:rPr>
-              <w:t xml:space="preserve"> and mark hedging</w:t>
-            </w:r>
-            <w:r>
-              <w:t xml:space="preserve">, these are the list of options that the students can pick. The possible answer must include a letter to specify order. </w:t>
-            </w:r>
-            <w:proofErr w:type="spellStart"/>
-            <w:r>
-              <w:t>Ie</w:t>
-            </w:r>
-            <w:proofErr w:type="spellEnd"/>
-            <w:r>
-              <w:t>:</w:t>
-            </w:r>
-            <w:r>
-              <w:br/>
-            </w:r>
-            <w:r>
-              <w:br/>
-            </w:r>
-            <w:r>
+              <w:lastRenderedPageBreak/>
+              <w:t>In the case of VSAs</w:t>
+            </w:r>
+            <w:r>
+              <w:t>, list the correct and incorrect answers as follow:</w:t>
+            </w:r>
+          </w:p>
+          <w:p>
+            <w:pPr>
+              <w:cnfStyle w:val="000000000000" w:firstRow="0" w:lastRow="0" w:firstColumn="0" w:lastColumn="0" w:oddVBand="0" w:evenVBand="0" w:oddHBand="0" w:evenHBand="0" w:firstRowFirstColumn="0" w:firstRowLastColumn="0" w:lastRowFirstColumn="0" w:lastRowLastColumn="0"/>
+            </w:pPr>
+          </w:p>
+          <w:p>
+            <w:pPr>
+              <w:cnfStyle w:val="000000000000" w:firstRow="0" w:lastRow="0" w:firstColumn="0" w:lastColumn="0" w:oddVBand="0" w:evenVBand="0" w:oddHBand="0" w:evenHBand="0" w:firstRowFirstColumn="0" w:firstRowLastColumn="0" w:lastRowFirstColumn="0" w:lastRowLastColumn="0"/>
               <w:rPr>
                 <w:b/>
                 <w:bCs/>
               </w:rPr>
-              <w:t>a) Answer 1</w:t>
-            </w:r>
-          </w:p>
-          <w:p>
-            <w:pPr>
-              <w:cnfStyle w:val="000000000000" w:firstRow="0" w:lastRow="0" w:firstColumn="0" w:lastColumn="0" w:oddVBand="0" w:evenVBand="0" w:oddHBand="0" w:evenHBand="0" w:firstRowFirstColumn="0" w:firstRowLastColumn="0" w:lastRowFirstColumn="0" w:lastRowLastColumn="0"/>
+            </w:pPr>
+            <w:r>
               <w:rPr>
                 <w:b/>
                 <w:bCs/>
               </w:rPr>
-            </w:pPr>
-            <w:r>
-              <w:rPr>
-                <w:b/>
-                <w:bCs/>
-              </w:rPr>
-              <w:t>b) Answer 2</w:t>
-            </w:r>
-          </w:p>
-          <w:p>
-            <w:pPr>
-              <w:cnfStyle w:val="000000000000" w:firstRow="0" w:lastRow="0" w:firstColumn="0" w:lastColumn="0" w:oddVBand="0" w:evenVBand="0" w:oddHBand="0" w:evenHBand="0" w:firstRowFirstColumn="0" w:firstRowLastColumn="0" w:lastRowFirstColumn="0" w:lastRowLastColumn="0"/>
-              <w:rPr>
-                <w:b/>
-                <w:bCs/>
-              </w:rPr>
-            </w:pPr>
-            <w:r>
-              <w:rPr>
-                <w:b/>
-                <w:bCs/>
-              </w:rPr>
-              <w:t>c) Answer 3</w:t>
-            </w:r>
-          </w:p>
-          <w:p>
-            <w:pPr>
-              <w:cnfStyle w:val="000000000000" w:firstRow="0" w:lastRow="0" w:firstColumn="0" w:lastColumn="0" w:oddVBand="0" w:evenVBand="0" w:oddHBand="0" w:evenHBand="0" w:firstRowFirstColumn="0" w:firstRowLastColumn="0" w:lastRowFirstColumn="0" w:lastRowLastColumn="0"/>
-            </w:pPr>
-          </w:p>
-          <w:p>
-            <w:pPr>
-              <w:cnfStyle w:val="000000000000" w:firstRow="0" w:lastRow="0" w:firstColumn="0" w:lastColumn="0" w:oddVBand="0" w:evenVBand="0" w:oddHBand="0" w:evenHBand="0" w:firstRowFirstColumn="0" w:firstRowLastColumn="0" w:lastRowFirstColumn="0" w:lastRowLastColumn="0"/>
-              <w:rPr>
-                <w:i/>
-                <w:iCs/>
-              </w:rPr>
-            </w:pPr>
-            <w:r>
-              <w:rPr>
-                <w:i/>
-                <w:iCs/>
-              </w:rPr>
-              <w:t>Note that possible answers can include formatting.</w:t>
-            </w:r>
-          </w:p>
-          <w:p>
-            <w:pPr>
-              <w:cnfStyle w:val="000000000000" w:firstRow="0" w:lastRow="0" w:firstColumn="0" w:lastColumn="0" w:oddVBand="0" w:evenVBand="0" w:oddHBand="0" w:evenHBand="0" w:firstRowFirstColumn="0" w:firstRowLastColumn="0" w:lastRowFirstColumn="0" w:lastRowLastColumn="0"/>
-              <w:rPr>
-                <w:i/>
-                <w:iCs/>
-              </w:rPr>
-            </w:pPr>
-          </w:p>
-          <w:p>
-            <w:pPr>
-              <w:cnfStyle w:val="000000000000" w:firstRow="0" w:lastRow="0" w:firstColumn="0" w:lastColumn="0" w:oddVBand="0" w:evenVBand="0" w:oddHBand="0" w:evenHBand="0" w:firstRowFirstColumn="0" w:firstRowLastColumn="0" w:lastRowFirstColumn="0" w:lastRowLastColumn="0"/>
-            </w:pPr>
-            <w:r>
-              <w:rPr>
-                <w:b/>
-                <w:bCs/>
-                <w:i/>
-                <w:iCs/>
-              </w:rPr>
-              <w:t>In the case of VSAs</w:t>
-            </w:r>
-            <w:r>
-              <w:t>, list the correct and incorrect answers as follow:</w:t>
-            </w:r>
-          </w:p>
-          <w:p>
-            <w:pPr>
-              <w:cnfStyle w:val="000000000000" w:firstRow="0" w:lastRow="0" w:firstColumn="0" w:lastColumn="0" w:oddVBand="0" w:evenVBand="0" w:oddHBand="0" w:evenHBand="0" w:firstRowFirstColumn="0" w:firstRowLastColumn="0" w:lastRowFirstColumn="0" w:lastRowLastColumn="0"/>
-            </w:pPr>
-          </w:p>
-          <w:p>
-            <w:pPr>
-              <w:cnfStyle w:val="000000000000" w:firstRow="0" w:lastRow="0" w:firstColumn="0" w:lastColumn="0" w:oddVBand="0" w:evenVBand="0" w:oddHBand="0" w:evenHBand="0" w:firstRowFirstColumn="0" w:firstRowLastColumn="0" w:lastRowFirstColumn="0" w:lastRowLastColumn="0"/>
-              <w:rPr>
-                <w:b/>
-                <w:bCs/>
-              </w:rPr>
-            </w:pPr>
-            <w:r>
-              <w:rPr>
-                <w:b/>
-                <w:bCs/>
-              </w:rPr>
-              <w:lastRenderedPageBreak/>
               <w:t>Correct: correct option 1, correct option 2, correct option 3</w:t>
             </w:r>
           </w:p>
@@ -569,7 +575,7 @@
         </w:tc>
         <w:tc>
           <w:tcPr>
-            <w:tcW w:w="992" w:type="dxa"/>
+            <w:tcW w:w="1124" w:type="dxa"/>
           </w:tcPr>
           <w:p>
             <w:pPr>
@@ -587,13 +593,7 @@
               <w:t>(only for MCQs</w:t>
             </w:r>
             <w:r>
-              <w:t xml:space="preserve">, </w:t>
-            </w:r>
-            <w:r>
-              <w:t>VSAs</w:t>
-            </w:r>
-            <w:r>
-              <w:t xml:space="preserve"> and mark hedging</w:t>
+              <w:t xml:space="preserve"> and VSAs</w:t>
             </w:r>
             <w:r>
               <w:t>)</w:t>
@@ -614,13 +614,7 @@
           </w:p>
           <w:p>
             <w:r>
-              <w:t>(MCQ</w:t>
-            </w:r>
-            <w:r>
-              <w:t xml:space="preserve"> and mark hedging</w:t>
-            </w:r>
-            <w:r>
-              <w:t xml:space="preserve"> only)</w:t>
+              <w:t>(MCQ and mark hedging only)</w:t>
             </w:r>
           </w:p>
         </w:tc>
@@ -633,22 +627,7 @@
               <w:cnfStyle w:val="000000000000" w:firstRow="0" w:lastRow="0" w:firstColumn="0" w:lastColumn="0" w:oddVBand="0" w:evenVBand="0" w:oddHBand="0" w:evenHBand="0" w:firstRowFirstColumn="0" w:firstRowLastColumn="0" w:lastRowFirstColumn="0" w:lastRowLastColumn="0"/>
             </w:pPr>
             <w:r>
-              <w:t xml:space="preserve">To specify </w:t>
-            </w:r>
-            <w:r>
-              <w:t xml:space="preserve">which </w:t>
-            </w:r>
-            <w:r>
-              <w:t>answer(s)</w:t>
-            </w:r>
-            <w:r>
-              <w:t xml:space="preserve"> is correct</w:t>
-            </w:r>
-            <w:r>
-              <w:t xml:space="preserve">, </w:t>
-            </w:r>
-            <w:r>
-              <w:t>include the letter that precedes the right answer(s).</w:t>
+              <w:t>To specify which answer(s) is correct, include the letter that precedes the right answer(s).</w:t>
             </w:r>
           </w:p>
           <w:p>
@@ -738,7 +717,7 @@
         </w:tc>
         <w:tc>
           <w:tcPr>
-            <w:tcW w:w="992" w:type="dxa"/>
+            <w:tcW w:w="1124" w:type="dxa"/>
           </w:tcPr>
           <w:p>
             <w:pPr>
@@ -750,13 +729,7 @@
             </w:r>
             <w:r>
               <w:br/>
-              <w:t>(only for MCQs</w:t>
-            </w:r>
-            <w:r>
-              <w:t xml:space="preserve"> and mark hedging</w:t>
-            </w:r>
-            <w:r>
-              <w:t>)</w:t>
+              <w:t>(only for MCQs and mark hedging)</w:t>
             </w:r>
           </w:p>
         </w:tc>
@@ -775,9 +748,10 @@
               </w:rPr>
             </w:pPr>
             <w:r>
-              <w:t>Is mark hedging?</w:t>
-            </w:r>
-          </w:p>
+              <w:t>Mark</w:t>
+            </w:r>
+          </w:p>
+          <w:p/>
         </w:tc>
         <w:tc>
           <w:tcPr>
@@ -788,7 +762,7 @@
               <w:cnfStyle w:val="000000000000" w:firstRow="0" w:lastRow="0" w:firstColumn="0" w:lastColumn="0" w:oddVBand="0" w:evenVBand="0" w:oddHBand="0" w:evenHBand="0" w:firstRowFirstColumn="0" w:firstRowLastColumn="0" w:lastRowFirstColumn="0" w:lastRowLastColumn="0"/>
             </w:pPr>
             <w:r>
-              <w:t>To specify that the question is mark hedging and not MCQ, add the following line:</w:t>
+              <w:t>To specify mark for the question, for example 5 points, add the following line:</w:t>
             </w:r>
           </w:p>
           <w:p>
@@ -804,27 +778,52 @@
                 <w:bCs/>
               </w:rPr>
             </w:pPr>
-            <w:proofErr w:type="spellStart"/>
             <w:r>
               <w:rPr>
                 <w:b/>
                 <w:bCs/>
               </w:rPr>
-              <w:t>MarkHedging</w:t>
-            </w:r>
-            <w:proofErr w:type="spellEnd"/>
-            <w:r>
+              <w:t>Mark: 5</w:t>
+            </w:r>
+          </w:p>
+          <w:p>
+            <w:pPr>
+              <w:cnfStyle w:val="000000000000" w:firstRow="0" w:lastRow="0" w:firstColumn="0" w:lastColumn="0" w:oddVBand="0" w:evenVBand="0" w:oddHBand="0" w:evenHBand="0" w:firstRowFirstColumn="0" w:firstRowLastColumn="0" w:lastRowFirstColumn="0" w:lastRowLastColumn="0"/>
               <w:rPr>
                 <w:b/>
                 <w:bCs/>
               </w:rPr>
-              <w:t>: true</w:t>
+            </w:pPr>
+          </w:p>
+          <w:p>
+            <w:pPr>
+              <w:cnfStyle w:val="000000000000" w:firstRow="0" w:lastRow="0" w:firstColumn="0" w:lastColumn="0" w:oddVBand="0" w:evenVBand="0" w:oddHBand="0" w:evenHBand="0" w:firstRowFirstColumn="0" w:firstRowLastColumn="0" w:lastRowFirstColumn="0" w:lastRowLastColumn="0"/>
+            </w:pPr>
+            <w:r>
+              <w:t>Must be an integer from 1 to 100.</w:t>
+            </w:r>
+          </w:p>
+          <w:p>
+            <w:pPr>
+              <w:cnfStyle w:val="000000000000" w:firstRow="0" w:lastRow="0" w:firstColumn="0" w:lastColumn="0" w:oddVBand="0" w:evenVBand="0" w:oddHBand="0" w:evenHBand="0" w:firstRowFirstColumn="0" w:firstRowLastColumn="0" w:lastRowFirstColumn="0" w:lastRowLastColumn="0"/>
+            </w:pPr>
+          </w:p>
+          <w:p>
+            <w:pPr>
+              <w:cnfStyle w:val="000000000000" w:firstRow="0" w:lastRow="0" w:firstColumn="0" w:lastColumn="0" w:oddVBand="0" w:evenVBand="0" w:oddHBand="0" w:evenHBand="0" w:firstRowFirstColumn="0" w:firstRowLastColumn="0" w:lastRowFirstColumn="0" w:lastRowLastColumn="0"/>
+            </w:pPr>
+            <w:r>
+              <w:rPr>
+                <w:i/>
+                <w:iCs/>
+              </w:rPr>
+              <w:t>If this line is missing, mark of 1 point will be used.</w:t>
             </w:r>
           </w:p>
         </w:tc>
         <w:tc>
           <w:tcPr>
-            <w:tcW w:w="992" w:type="dxa"/>
+            <w:tcW w:w="1124" w:type="dxa"/>
           </w:tcPr>
           <w:p>
             <w:pPr>
@@ -834,6 +833,12 @@
             <w:r>
               <w:t>No</w:t>
             </w:r>
+          </w:p>
+          <w:p>
+            <w:pPr>
+              <w:jc w:val="center"/>
+              <w:cnfStyle w:val="000000000000" w:firstRow="0" w:lastRow="0" w:firstColumn="0" w:lastColumn="0" w:oddVBand="0" w:evenVBand="0" w:oddHBand="0" w:evenHBand="0" w:firstRowFirstColumn="0" w:firstRowLastColumn="0" w:lastRowFirstColumn="0" w:lastRowLastColumn="0"/>
+            </w:pPr>
           </w:p>
         </w:tc>
       </w:tr>
@@ -844,8 +849,14 @@
             <w:tcW w:w="2122" w:type="dxa"/>
           </w:tcPr>
           <w:p>
-            <w:r>
-              <w:t>Mark</w:t>
+            <w:pPr>
+              <w:rPr>
+                <w:b w:val="0"/>
+                <w:bCs w:val="0"/>
+              </w:rPr>
+            </w:pPr>
+            <w:r>
+              <w:t>Is mark hedging?</w:t>
             </w:r>
           </w:p>
         </w:tc>
@@ -858,7 +869,47 @@
               <w:cnfStyle w:val="000000000000" w:firstRow="0" w:lastRow="0" w:firstColumn="0" w:lastColumn="0" w:oddVBand="0" w:evenVBand="0" w:oddHBand="0" w:evenHBand="0" w:firstRowFirstColumn="0" w:firstRowLastColumn="0" w:lastRowFirstColumn="0" w:lastRowLastColumn="0"/>
             </w:pPr>
             <w:r>
-              <w:t>To specify mark for the question, for example 5 points, add the following line:</w:t>
+              <w:t>Mark hedging is a type of MCQ that i</w:t>
+            </w:r>
+            <w:r>
+              <w:t xml:space="preserve">nstead of a traditional MCQ where </w:t>
+            </w:r>
+            <w:r>
+              <w:t>students</w:t>
+            </w:r>
+            <w:r>
+              <w:t xml:space="preserve"> get to select only one option, </w:t>
+            </w:r>
+            <w:r>
+              <w:t>they</w:t>
+            </w:r>
+            <w:r>
+              <w:t xml:space="preserve"> </w:t>
+            </w:r>
+            <w:r>
+              <w:t xml:space="preserve">can </w:t>
+            </w:r>
+            <w:r>
+              <w:t>split a set of points</w:t>
+            </w:r>
+            <w:r>
+              <w:t>/marks</w:t>
+            </w:r>
+            <w:r>
+              <w:t xml:space="preserve"> across all different answers for a question.</w:t>
+            </w:r>
+          </w:p>
+          <w:p>
+            <w:pPr>
+              <w:cnfStyle w:val="000000000000" w:firstRow="0" w:lastRow="0" w:firstColumn="0" w:lastColumn="0" w:oddVBand="0" w:evenVBand="0" w:oddHBand="0" w:evenHBand="0" w:firstRowFirstColumn="0" w:firstRowLastColumn="0" w:lastRowFirstColumn="0" w:lastRowLastColumn="0"/>
+            </w:pPr>
+          </w:p>
+          <w:p>
+            <w:pPr>
+              <w:cnfStyle w:val="000000000000" w:firstRow="0" w:lastRow="0" w:firstColumn="0" w:lastColumn="0" w:oddVBand="0" w:evenVBand="0" w:oddHBand="0" w:evenHBand="0" w:firstRowFirstColumn="0" w:firstRowLastColumn="0" w:lastRowFirstColumn="0" w:lastRowLastColumn="0"/>
+            </w:pPr>
+            <w:r>
+              <w:t>To specify that the question is mark hedging and not MCQ, add the following line:</w:t>
             </w:r>
           </w:p>
           <w:p>
@@ -874,39 +925,27 @@
                 <w:bCs/>
               </w:rPr>
             </w:pPr>
+            <w:proofErr w:type="spellStart"/>
             <w:r>
               <w:rPr>
                 <w:b/>
                 <w:bCs/>
               </w:rPr>
-              <w:t>Mark: 5</w:t>
-            </w:r>
-          </w:p>
-          <w:p>
-            <w:pPr>
-              <w:cnfStyle w:val="000000000000" w:firstRow="0" w:lastRow="0" w:firstColumn="0" w:lastColumn="0" w:oddVBand="0" w:evenVBand="0" w:oddHBand="0" w:evenHBand="0" w:firstRowFirstColumn="0" w:firstRowLastColumn="0" w:lastRowFirstColumn="0" w:lastRowLastColumn="0"/>
-            </w:pPr>
-          </w:p>
-          <w:p>
-            <w:pPr>
-              <w:cnfStyle w:val="000000000000" w:firstRow="0" w:lastRow="0" w:firstColumn="0" w:lastColumn="0" w:oddVBand="0" w:evenVBand="0" w:oddHBand="0" w:evenHBand="0" w:firstRowFirstColumn="0" w:firstRowLastColumn="0" w:lastRowFirstColumn="0" w:lastRowLastColumn="0"/>
-              <w:rPr>
-                <w:i/>
-                <w:iCs/>
-              </w:rPr>
-            </w:pPr>
-            <w:r>
-              <w:rPr>
-                <w:i/>
-                <w:iCs/>
-              </w:rPr>
-              <w:t>If this line is missing, mark of 1 point will be used.</w:t>
+              <w:t>MarkHedging</w:t>
+            </w:r>
+            <w:proofErr w:type="spellEnd"/>
+            <w:r>
+              <w:rPr>
+                <w:b/>
+                <w:bCs/>
+              </w:rPr>
+              <w:t>: true</w:t>
             </w:r>
           </w:p>
         </w:tc>
         <w:tc>
           <w:tcPr>
-            <w:tcW w:w="992" w:type="dxa"/>
+            <w:tcW w:w="1124" w:type="dxa"/>
           </w:tcPr>
           <w:p>
             <w:pPr>
@@ -990,7 +1029,7 @@
         </w:tc>
         <w:tc>
           <w:tcPr>
-            <w:tcW w:w="992" w:type="dxa"/>
+            <w:tcW w:w="1124" w:type="dxa"/>
           </w:tcPr>
           <w:p>
             <w:pPr>
@@ -1011,6 +1050,7 @@
           </w:tcPr>
           <w:p>
             <w:r>
+              <w:lastRenderedPageBreak/>
               <w:t>Learning Outcomes</w:t>
             </w:r>
           </w:p>
@@ -1070,7 +1110,7 @@
         </w:tc>
         <w:tc>
           <w:tcPr>
-            <w:tcW w:w="992" w:type="dxa"/>
+            <w:tcW w:w="1124" w:type="dxa"/>
           </w:tcPr>
           <w:p>
             <w:pPr>
@@ -1085,14 +1125,17 @@
       </w:tr>
     </w:tbl>
     <w:p/>
-    <w:p>
-      <w:pPr>
-        <w:pStyle w:val="Nagwek2"/>
+    <w:p/>
+    <w:p/>
+    <w:p>
+      <w:pPr>
+        <w:pStyle w:val="Heading2"/>
       </w:pPr>
       <w:r>
         <w:t>Question limitations</w:t>
       </w:r>
     </w:p>
+    <w:p/>
     <w:p>
       <w:pPr>
         <w:rPr>
@@ -1103,7 +1146,19 @@
         </w:rPr>
       </w:pPr>
       <w:r>
-        <w:t xml:space="preserve">There are no maximum number of questions to import. Following the structure as described above, you are able to import a large set of questions (either MCQ or Essay question types). </w:t>
+        <w:t>There are no maximum number of questions to import. Following the structure as described above, you are able to import a large set of questions (either MCQ</w:t>
+      </w:r>
+      <w:r>
+        <w:t xml:space="preserve">, </w:t>
+      </w:r>
+      <w:r>
+        <w:t>Essay</w:t>
+      </w:r>
+      <w:r>
+        <w:t>, VSAs or Mark hedging</w:t>
+      </w:r>
+      <w:r>
+        <w:t xml:space="preserve"> question types). </w:t>
       </w:r>
       <w:r>
         <w:br w:type="page"/>
@@ -1111,7 +1166,7 @@
     </w:p>
     <w:p>
       <w:pPr>
-        <w:pStyle w:val="Nagwek1"/>
+        <w:pStyle w:val="Heading1"/>
       </w:pPr>
       <w:r>
         <w:lastRenderedPageBreak/>
@@ -1147,7 +1202,7 @@
     </w:p>
     <w:tbl>
       <w:tblPr>
-        <w:tblStyle w:val="Tabela-Siatka"/>
+        <w:tblStyle w:val="TableGrid"/>
         <w:tblW w:w="0" w:type="auto"/>
         <w:tblBorders>
           <w:top w:val="none" w:sz="0" w:space="0" w:color="auto"/>
@@ -1256,7 +1311,7 @@
     <w:p/>
     <w:p>
       <w:pPr>
-        <w:pStyle w:val="Akapitzlist"/>
+        <w:pStyle w:val="ListParagraph"/>
         <w:numPr>
           <w:ilvl w:val="0"/>
           <w:numId w:val="4"/>
@@ -1277,7 +1332,7 @@
     </w:p>
     <w:p>
       <w:pPr>
-        <w:pStyle w:val="Akapitzlist"/>
+        <w:pStyle w:val="ListParagraph"/>
         <w:numPr>
           <w:ilvl w:val="0"/>
           <w:numId w:val="4"/>
@@ -1289,7 +1344,7 @@
     </w:p>
     <w:p>
       <w:pPr>
-        <w:pStyle w:val="Akapitzlist"/>
+        <w:pStyle w:val="ListParagraph"/>
         <w:numPr>
           <w:ilvl w:val="0"/>
           <w:numId w:val="4"/>
@@ -1311,7 +1366,7 @@
     </w:p>
     <w:p>
       <w:pPr>
-        <w:pStyle w:val="Akapitzlist"/>
+        <w:pStyle w:val="ListParagraph"/>
         <w:numPr>
           <w:ilvl w:val="0"/>
           <w:numId w:val="4"/>
@@ -1342,24 +1397,6 @@
       </w:r>
     </w:p>
     <w:p>
-      <w:pPr>
-        <w:rPr>
-          <w:b/>
-          <w:bCs/>
-        </w:rPr>
-      </w:pPr>
-      <w:r>
-        <w:rPr>
-          <w:b/>
-          <w:bCs/>
-        </w:rPr>
-        <w:t>Mark:</w:t>
-      </w:r>
-      <w:r>
-        <w:t xml:space="preserve"> 3</w:t>
-      </w:r>
-    </w:p>
-    <w:p>
       <w:r>
         <w:rPr>
           <w:b/>
@@ -1421,7 +1458,7 @@
     <w:p/>
     <w:p>
       <w:pPr>
-        <w:pStyle w:val="Nagwek1"/>
+        <w:pStyle w:val="Heading1"/>
       </w:pPr>
       <w:r>
         <w:t>Example Essay question</w:t>
@@ -1603,7 +1640,7 @@
     <w:p/>
     <w:p>
       <w:pPr>
-        <w:pStyle w:val="Nagwek1"/>
+        <w:pStyle w:val="Heading1"/>
       </w:pPr>
       <w:r>
         <w:t>Example VSA question</w:t>
@@ -1745,6 +1782,231 @@
         <w:t>: History of the Jedi Order</w:t>
       </w:r>
     </w:p>
+    <w:p/>
+    <w:p/>
+    <w:p>
+      <w:pPr>
+        <w:pStyle w:val="Heading1"/>
+      </w:pPr>
+      <w:r>
+        <w:t xml:space="preserve">Example </w:t>
+      </w:r>
+      <w:r>
+        <w:t>MCQ Mark hedging</w:t>
+      </w:r>
+    </w:p>
+    <w:p>
+      <w:pPr>
+        <w:rPr>
+          <w:lang w:val="en-SG"/>
+        </w:rPr>
+      </w:pPr>
+      <w:r>
+        <w:rPr>
+          <w:b/>
+          <w:bCs/>
+        </w:rPr>
+        <w:t>Question</w:t>
+      </w:r>
+      <w:r>
+        <w:t xml:space="preserve">: </w:t>
+      </w:r>
+      <w:r>
+        <w:rPr>
+          <w:lang w:val="en-SG"/>
+        </w:rPr>
+        <w:t>What is the name of Han Solo’s ship?</w:t>
+      </w:r>
+    </w:p>
+    <w:p/>
+    <w:p>
+      <w:r>
+        <w:rPr>
+          <w:noProof/>
+        </w:rPr>
+        <w:drawing>
+          <wp:inline distT="0" distB="0" distL="0" distR="0" wp14:anchorId="069B4346" wp14:editId="1A0341DE">
+            <wp:extent cx="508000" cy="495300"/>
+            <wp:effectExtent l="0" t="0" r="0" b="0"/>
+            <wp:docPr id="5" name="Picture 5" descr="A picture containing text&#10;&#10;Description automatically generated"/>
+            <wp:cNvGraphicFramePr>
+              <a:graphicFrameLocks xmlns:a="http://schemas.openxmlformats.org/drawingml/2006/main" noChangeAspect="1"/>
+            </wp:cNvGraphicFramePr>
+            <a:graphic xmlns:a="http://schemas.openxmlformats.org/drawingml/2006/main">
+              <a:graphicData uri="http://schemas.openxmlformats.org/drawingml/2006/picture">
+                <pic:pic xmlns:pic="http://schemas.openxmlformats.org/drawingml/2006/picture">
+                  <pic:nvPicPr>
+                    <pic:cNvPr id="5" name="Picture 5" descr="A picture containing text&#10;&#10;Description automatically generated"/>
+                    <pic:cNvPicPr/>
+                  </pic:nvPicPr>
+                  <pic:blipFill>
+                    <a:blip r:embed="rId8">
+                      <a:extLst>
+                        <a:ext uri="{28A0092B-C50C-407E-A947-70E740481C1C}">
+                          <a14:useLocalDpi xmlns:a14="http://schemas.microsoft.com/office/drawing/2010/main" val="0"/>
+                        </a:ext>
+                      </a:extLst>
+                    </a:blip>
+                    <a:stretch>
+                      <a:fillRect/>
+                    </a:stretch>
+                  </pic:blipFill>
+                  <pic:spPr>
+                    <a:xfrm>
+                      <a:off x="0" y="0"/>
+                      <a:ext cx="508000" cy="495300"/>
+                    </a:xfrm>
+                    <a:prstGeom prst="rect">
+                      <a:avLst/>
+                    </a:prstGeom>
+                  </pic:spPr>
+                </pic:pic>
+              </a:graphicData>
+            </a:graphic>
+          </wp:inline>
+        </w:drawing>
+      </w:r>
+    </w:p>
+    <w:p>
+      <w:pPr>
+        <w:rPr>
+          <w:lang w:val="en-SG"/>
+        </w:rPr>
+      </w:pPr>
+      <w:r>
+        <w:rPr>
+          <w:lang w:val="en-SG"/>
+        </w:rPr>
+        <w:t>What is the name of Han Solo’s ship?</w:t>
+      </w:r>
+    </w:p>
+    <w:p/>
+    <w:p>
+      <w:pPr>
+        <w:pStyle w:val="ListParagraph"/>
+        <w:numPr>
+          <w:ilvl w:val="0"/>
+          <w:numId w:val="5"/>
+        </w:numPr>
+      </w:pPr>
+      <w:r>
+        <w:t>Red Five</w:t>
+      </w:r>
+    </w:p>
+    <w:p>
+      <w:pPr>
+        <w:pStyle w:val="ListParagraph"/>
+        <w:numPr>
+          <w:ilvl w:val="0"/>
+          <w:numId w:val="5"/>
+        </w:numPr>
+      </w:pPr>
+      <w:r>
+        <w:t>Death Star</w:t>
+      </w:r>
+    </w:p>
+    <w:p>
+      <w:pPr>
+        <w:pStyle w:val="ListParagraph"/>
+        <w:numPr>
+          <w:ilvl w:val="0"/>
+          <w:numId w:val="5"/>
+        </w:numPr>
+      </w:pPr>
+      <w:r>
+        <w:t>Millennium Falcon</w:t>
+      </w:r>
+    </w:p>
+    <w:p>
+      <w:pPr>
+        <w:pStyle w:val="ListParagraph"/>
+        <w:numPr>
+          <w:ilvl w:val="0"/>
+          <w:numId w:val="5"/>
+        </w:numPr>
+      </w:pPr>
+      <w:r>
+        <w:t>Naboo Royal Cruiser</w:t>
+      </w:r>
+    </w:p>
+    <w:p>
+      <w:pPr>
+        <w:pStyle w:val="ListParagraph"/>
+      </w:pPr>
+    </w:p>
+    <w:p>
+      <w:r>
+        <w:t>Answer: C</w:t>
+      </w:r>
+    </w:p>
+    <w:p>
+      <w:r>
+        <w:t>Mark: 10</w:t>
+      </w:r>
+    </w:p>
+    <w:p>
+      <w:proofErr w:type="spellStart"/>
+      <w:r>
+        <w:t>MarkHedging</w:t>
+      </w:r>
+      <w:proofErr w:type="spellEnd"/>
+      <w:r>
+        <w:t xml:space="preserve">: </w:t>
+      </w:r>
+      <w:r>
+        <w:t>true</w:t>
+      </w:r>
+    </w:p>
+    <w:p/>
+    <w:p>
+      <w:r>
+        <w:rPr>
+          <w:b/>
+          <w:bCs/>
+        </w:rPr>
+        <w:t>Feedback</w:t>
+      </w:r>
+      <w:r>
+        <w:t xml:space="preserve">: </w:t>
+      </w:r>
+      <w:r>
+        <w:t xml:space="preserve">The </w:t>
+      </w:r>
+      <w:r>
+        <w:t>Millennium</w:t>
+      </w:r>
+      <w:r>
+        <w:t xml:space="preserve"> </w:t>
+      </w:r>
+      <w:r>
+        <w:t>Falcon "made the Kessel Run in less than twelve parsecs"</w:t>
+      </w:r>
+      <w:r>
+        <w:t>.</w:t>
+      </w:r>
+    </w:p>
+    <w:p>
+      <w:r>
+        <w:rPr>
+          <w:b/>
+          <w:bCs/>
+        </w:rPr>
+        <w:t>LO</w:t>
+      </w:r>
+      <w:r>
+        <w:t xml:space="preserve">: </w:t>
+      </w:r>
+      <w:r>
+        <w:t>Star</w:t>
+      </w:r>
+      <w:r>
+        <w:t xml:space="preserve"> </w:t>
+      </w:r>
+      <w:r>
+        <w:t>Wars Spacecrafts</w:t>
+      </w:r>
+    </w:p>
+    <w:p/>
     <w:sectPr>
       <w:pgSz w:w="11900" w:h="16840"/>
       <w:pgMar w:top="1440" w:right="1440" w:bottom="1440" w:left="1440" w:header="708" w:footer="708" w:gutter="0"/>
@@ -1758,6 +2020,92 @@
 <file path=word/numbering.xml><?xml version="1.0" encoding="utf-8"?>
 <w:numbering xmlns:wpc="http://schemas.microsoft.com/office/word/2010/wordprocessingCanvas" xmlns:cx="http://schemas.microsoft.com/office/drawing/2014/chartex" xmlns:cx1="http://schemas.microsoft.com/office/drawing/2015/9/8/chartex" xmlns:cx2="http://schemas.microsoft.com/office/drawing/2015/10/21/chartex" xmlns:cx3="http://schemas.microsoft.com/office/drawing/2016/5/9/chartex" xmlns:cx4="http://schemas.microsoft.com/office/drawing/2016/5/10/chartex" xmlns:cx5="http://schemas.microsoft.com/office/drawing/2016/5/11/chartex" xmlns:cx6="http://schemas.microsoft.com/office/drawing/2016/5/12/chartex" xmlns:cx7="http://schemas.microsoft.com/office/drawing/2016/5/13/chartex" xmlns:cx8="http://schemas.microsoft.com/office/drawing/2016/5/14/chartex" xmlns:mc="http://schemas.openxmlformats.org/markup-compatibility/2006" xmlns:aink="http://schemas.microsoft.com/office/drawing/2016/ink" xmlns:am3d="http://schemas.microsoft.com/office/drawing/2017/model3d" xmlns:o="urn:schemas-microsoft-com:office:office" xmlns:r="http://schemas.openxmlformats.org/officeDocument/2006/relationships" xmlns:m="http://schemas.openxmlformats.org/officeDocument/2006/math" xmlns:v="urn:schemas-microsoft-com:vml" xmlns:wp14="http://schemas.microsoft.com/office/word/2010/wordprocessingDrawing" xmlns:wp="http://schemas.openxmlformats.org/drawingml/2006/wordprocessingDrawing" xmlns:w10="urn:schemas-microsoft-com:office:word" xmlns:w="http://schemas.openxmlformats.org/wordprocessingml/2006/main" xmlns:w14="http://schemas.microsoft.com/office/word/2010/wordml" xmlns:w15="http://schemas.microsoft.com/office/word/2012/wordml" xmlns:w16cex="http://schemas.microsoft.com/office/word/2018/wordml/cex" xmlns:w16cid="http://schemas.microsoft.com/office/word/2016/wordml/cid" xmlns:w16="http://schemas.microsoft.com/office/word/2018/wordml" xmlns:w16se="http://schemas.microsoft.com/office/word/2015/wordml/symex" xmlns:wpg="http://schemas.microsoft.com/office/word/2010/wordprocessingGroup" xmlns:wpi="http://schemas.microsoft.com/office/word/2010/wordprocessingInk" xmlns:wne="http://schemas.microsoft.com/office/word/2006/wordml" xmlns:wps="http://schemas.microsoft.com/office/word/2010/wordprocessingShape" mc:Ignorable="w14 w15 w16se w16cid w16 w16cex wp14">
   <w:abstractNum w:abstractNumId="0" w15:restartNumberingAfterBreak="0">
+    <w:nsid w:val="2412096E"/>
+    <w:multiLevelType w:val="hybridMultilevel"/>
+    <w:tmpl w:val="C8E21ED2"/>
+    <w:lvl w:ilvl="0" w:tplc="04090017">
+      <w:start w:val="1"/>
+      <w:numFmt w:val="lowerLetter"/>
+      <w:lvlText w:val="%1)"/>
+      <w:lvlJc w:val="left"/>
+      <w:pPr>
+        <w:ind w:left="720" w:hanging="360"/>
+      </w:pPr>
+    </w:lvl>
+    <w:lvl w:ilvl="1" w:tplc="08090019" w:tentative="1">
+      <w:start w:val="1"/>
+      <w:numFmt w:val="lowerLetter"/>
+      <w:lvlText w:val="%2."/>
+      <w:lvlJc w:val="left"/>
+      <w:pPr>
+        <w:ind w:left="1440" w:hanging="360"/>
+      </w:pPr>
+    </w:lvl>
+    <w:lvl w:ilvl="2" w:tplc="0809001B" w:tentative="1">
+      <w:start w:val="1"/>
+      <w:numFmt w:val="lowerRoman"/>
+      <w:lvlText w:val="%3."/>
+      <w:lvlJc w:val="right"/>
+      <w:pPr>
+        <w:ind w:left="2160" w:hanging="180"/>
+      </w:pPr>
+    </w:lvl>
+    <w:lvl w:ilvl="3" w:tplc="0809000F" w:tentative="1">
+      <w:start w:val="1"/>
+      <w:numFmt w:val="decimal"/>
+      <w:lvlText w:val="%4."/>
+      <w:lvlJc w:val="left"/>
+      <w:pPr>
+        <w:ind w:left="2880" w:hanging="360"/>
+      </w:pPr>
+    </w:lvl>
+    <w:lvl w:ilvl="4" w:tplc="08090019" w:tentative="1">
+      <w:start w:val="1"/>
+      <w:numFmt w:val="lowerLetter"/>
+      <w:lvlText w:val="%5."/>
+      <w:lvlJc w:val="left"/>
+      <w:pPr>
+        <w:ind w:left="3600" w:hanging="360"/>
+      </w:pPr>
+    </w:lvl>
+    <w:lvl w:ilvl="5" w:tplc="0809001B" w:tentative="1">
+      <w:start w:val="1"/>
+      <w:numFmt w:val="lowerRoman"/>
+      <w:lvlText w:val="%6."/>
+      <w:lvlJc w:val="right"/>
+      <w:pPr>
+        <w:ind w:left="4320" w:hanging="180"/>
+      </w:pPr>
+    </w:lvl>
+    <w:lvl w:ilvl="6" w:tplc="0809000F" w:tentative="1">
+      <w:start w:val="1"/>
+      <w:numFmt w:val="decimal"/>
+      <w:lvlText w:val="%7."/>
+      <w:lvlJc w:val="left"/>
+      <w:pPr>
+        <w:ind w:left="5040" w:hanging="360"/>
+      </w:pPr>
+    </w:lvl>
+    <w:lvl w:ilvl="7" w:tplc="08090019" w:tentative="1">
+      <w:start w:val="1"/>
+      <w:numFmt w:val="lowerLetter"/>
+      <w:lvlText w:val="%8."/>
+      <w:lvlJc w:val="left"/>
+      <w:pPr>
+        <w:ind w:left="5760" w:hanging="360"/>
+      </w:pPr>
+    </w:lvl>
+    <w:lvl w:ilvl="8" w:tplc="0809001B" w:tentative="1">
+      <w:start w:val="1"/>
+      <w:numFmt w:val="lowerRoman"/>
+      <w:lvlText w:val="%9."/>
+      <w:lvlJc w:val="right"/>
+      <w:pPr>
+        <w:ind w:left="6480" w:hanging="180"/>
+      </w:pPr>
+    </w:lvl>
+  </w:abstractNum>
+  <w:abstractNum w:abstractNumId="1" w15:restartNumberingAfterBreak="0">
     <w:nsid w:val="301A04F5"/>
     <w:multiLevelType w:val="hybridMultilevel"/>
     <w:tmpl w:val="AE28A4D6"/>
@@ -1846,7 +2194,7 @@
       </w:pPr>
     </w:lvl>
   </w:abstractNum>
-  <w:abstractNum w:abstractNumId="1" w15:restartNumberingAfterBreak="0">
+  <w:abstractNum w:abstractNumId="2" w15:restartNumberingAfterBreak="0">
     <w:nsid w:val="3C8503EC"/>
     <w:multiLevelType w:val="hybridMultilevel"/>
     <w:tmpl w:val="2382BCAC"/>
@@ -1935,7 +2283,7 @@
       </w:pPr>
     </w:lvl>
   </w:abstractNum>
-  <w:abstractNum w:abstractNumId="2" w15:restartNumberingAfterBreak="0">
+  <w:abstractNum w:abstractNumId="3" w15:restartNumberingAfterBreak="0">
     <w:nsid w:val="45226C45"/>
     <w:multiLevelType w:val="hybridMultilevel"/>
     <w:tmpl w:val="C8E21ED2"/>
@@ -2021,7 +2369,7 @@
       </w:pPr>
     </w:lvl>
   </w:abstractNum>
-  <w:abstractNum w:abstractNumId="3" w15:restartNumberingAfterBreak="0">
+  <w:abstractNum w:abstractNumId="4" w15:restartNumberingAfterBreak="0">
     <w:nsid w:val="53216991"/>
     <w:multiLevelType w:val="hybridMultilevel"/>
     <w:tmpl w:val="39060374"/>
@@ -2108,16 +2456,19 @@
     </w:lvl>
   </w:abstractNum>
   <w:num w:numId="1">
+    <w:abstractNumId w:val="4"/>
+  </w:num>
+  <w:num w:numId="2">
+    <w:abstractNumId w:val="1"/>
+  </w:num>
+  <w:num w:numId="3">
+    <w:abstractNumId w:val="2"/>
+  </w:num>
+  <w:num w:numId="4">
     <w:abstractNumId w:val="3"/>
   </w:num>
-  <w:num w:numId="2">
+  <w:num w:numId="5">
     <w:abstractNumId w:val="0"/>
-  </w:num>
-  <w:num w:numId="3">
-    <w:abstractNumId w:val="1"/>
-  </w:num>
-  <w:num w:numId="4">
-    <w:abstractNumId w:val="2"/>
   </w:num>
 </w:numbering>
 </file>
@@ -2513,18 +2864,18 @@
     <w:lsdException w:name="Unresolved Mention" w:semiHidden="1" w:unhideWhenUsed="1"/>
     <w:lsdException w:name="Smart Link" w:semiHidden="1" w:unhideWhenUsed="1"/>
   </w:latentStyles>
-  <w:style w:type="paragraph" w:default="1" w:styleId="Normalny">
+  <w:style w:type="paragraph" w:default="1" w:styleId="Normal">
     <w:name w:val="Normal"/>
     <w:qFormat/>
     <w:rPr>
       <w:lang w:val="en-AU"/>
     </w:rPr>
   </w:style>
-  <w:style w:type="paragraph" w:styleId="Nagwek1">
+  <w:style w:type="paragraph" w:styleId="Heading1">
     <w:name w:val="heading 1"/>
-    <w:basedOn w:val="Normalny"/>
-    <w:next w:val="Normalny"/>
-    <w:link w:val="Nagwek1Znak"/>
+    <w:basedOn w:val="Normal"/>
+    <w:next w:val="Normal"/>
+    <w:link w:val="Heading1Char"/>
     <w:uiPriority w:val="9"/>
     <w:qFormat/>
     <w:rsid w:val="005441CA"/>
@@ -2541,11 +2892,11 @@
       <w:szCs w:val="32"/>
     </w:rPr>
   </w:style>
-  <w:style w:type="paragraph" w:styleId="Nagwek2">
+  <w:style w:type="paragraph" w:styleId="Heading2">
     <w:name w:val="heading 2"/>
-    <w:basedOn w:val="Normalny"/>
-    <w:next w:val="Normalny"/>
-    <w:link w:val="Nagwek2Znak"/>
+    <w:basedOn w:val="Normal"/>
+    <w:next w:val="Normal"/>
+    <w:link w:val="Heading2Char"/>
     <w:uiPriority w:val="9"/>
     <w:unhideWhenUsed/>
     <w:qFormat/>
@@ -2563,11 +2914,11 @@
       <w:szCs w:val="26"/>
     </w:rPr>
   </w:style>
-  <w:style w:type="paragraph" w:styleId="Nagwek3">
+  <w:style w:type="paragraph" w:styleId="Heading3">
     <w:name w:val="heading 3"/>
-    <w:basedOn w:val="Normalny"/>
-    <w:next w:val="Normalny"/>
-    <w:link w:val="Nagwek3Znak"/>
+    <w:basedOn w:val="Normal"/>
+    <w:next w:val="Normal"/>
+    <w:link w:val="Heading3Char"/>
     <w:uiPriority w:val="9"/>
     <w:unhideWhenUsed/>
     <w:qFormat/>
@@ -2583,13 +2934,12 @@
       <w:color w:val="1F3763" w:themeColor="accent1" w:themeShade="7F"/>
     </w:rPr>
   </w:style>
-  <w:style w:type="character" w:default="1" w:styleId="Domylnaczcionkaakapitu">
+  <w:style w:type="character" w:default="1" w:styleId="DefaultParagraphFont">
     <w:name w:val="Default Paragraph Font"/>
     <w:uiPriority w:val="1"/>
-    <w:semiHidden/>
     <w:unhideWhenUsed/>
   </w:style>
-  <w:style w:type="table" w:default="1" w:styleId="Standardowy">
+  <w:style w:type="table" w:default="1" w:styleId="TableNormal">
     <w:name w:val="Normal Table"/>
     <w:uiPriority w:val="99"/>
     <w:semiHidden/>
@@ -2604,13 +2954,13 @@
       </w:tblCellMar>
     </w:tblPr>
   </w:style>
-  <w:style w:type="numbering" w:default="1" w:styleId="Bezlisty">
+  <w:style w:type="numbering" w:default="1" w:styleId="NoList">
     <w:name w:val="No List"/>
     <w:uiPriority w:val="99"/>
     <w:semiHidden/>
     <w:unhideWhenUsed/>
   </w:style>
-  <w:style w:type="paragraph" w:styleId="Bezodstpw">
+  <w:style w:type="paragraph" w:styleId="NoSpacing">
     <w:name w:val="No Spacing"/>
     <w:uiPriority w:val="1"/>
     <w:qFormat/>
@@ -2619,10 +2969,10 @@
       <w:lang w:val="en-AU"/>
     </w:rPr>
   </w:style>
-  <w:style w:type="character" w:customStyle="1" w:styleId="Nagwek1Znak">
-    <w:name w:val="Nagłówek 1 Znak"/>
-    <w:basedOn w:val="Domylnaczcionkaakapitu"/>
-    <w:link w:val="Nagwek1"/>
+  <w:style w:type="character" w:customStyle="1" w:styleId="Heading1Char">
+    <w:name w:val="Heading 1 Char"/>
+    <w:basedOn w:val="DefaultParagraphFont"/>
+    <w:link w:val="Heading1"/>
     <w:uiPriority w:val="9"/>
     <w:rsid w:val="005441CA"/>
     <w:rPr>
@@ -2633,9 +2983,9 @@
       <w:lang w:val="en-AU"/>
     </w:rPr>
   </w:style>
-  <w:style w:type="paragraph" w:styleId="Akapitzlist">
+  <w:style w:type="paragraph" w:styleId="ListParagraph">
     <w:name w:val="List Paragraph"/>
-    <w:basedOn w:val="Normalny"/>
+    <w:basedOn w:val="Normal"/>
     <w:uiPriority w:val="34"/>
     <w:qFormat/>
     <w:rsid w:val="00D06CF7"/>
@@ -2644,10 +2994,10 @@
       <w:contextualSpacing/>
     </w:pPr>
   </w:style>
-  <w:style w:type="character" w:customStyle="1" w:styleId="Nagwek2Znak">
-    <w:name w:val="Nagłówek 2 Znak"/>
-    <w:basedOn w:val="Domylnaczcionkaakapitu"/>
-    <w:link w:val="Nagwek2"/>
+  <w:style w:type="character" w:customStyle="1" w:styleId="Heading2Char">
+    <w:name w:val="Heading 2 Char"/>
+    <w:basedOn w:val="DefaultParagraphFont"/>
+    <w:link w:val="Heading2"/>
     <w:uiPriority w:val="9"/>
     <w:rsid w:val="00327502"/>
     <w:rPr>
@@ -2658,10 +3008,10 @@
       <w:lang w:val="en-AU"/>
     </w:rPr>
   </w:style>
-  <w:style w:type="character" w:customStyle="1" w:styleId="Nagwek3Znak">
-    <w:name w:val="Nagłówek 3 Znak"/>
-    <w:basedOn w:val="Domylnaczcionkaakapitu"/>
-    <w:link w:val="Nagwek3"/>
+  <w:style w:type="character" w:customStyle="1" w:styleId="Heading3Char">
+    <w:name w:val="Heading 3 Char"/>
+    <w:basedOn w:val="DefaultParagraphFont"/>
+    <w:link w:val="Heading3"/>
     <w:uiPriority w:val="9"/>
     <w:rsid w:val="00327502"/>
     <w:rPr>
@@ -2670,9 +3020,9 @@
       <w:lang w:val="en-AU"/>
     </w:rPr>
   </w:style>
-  <w:style w:type="table" w:styleId="Tabela-Siatka">
+  <w:style w:type="table" w:styleId="TableGrid">
     <w:name w:val="Table Grid"/>
-    <w:basedOn w:val="Standardowy"/>
+    <w:basedOn w:val="TableNormal"/>
     <w:uiPriority w:val="39"/>
     <w:rsid w:val="00327502"/>
     <w:tblPr>
@@ -2686,9 +3036,9 @@
       </w:tblBorders>
     </w:tblPr>
   </w:style>
-  <w:style w:type="table" w:styleId="Tabelasiatki1jasnaakcent1">
+  <w:style w:type="table" w:styleId="GridTable1Light-Accent1">
     <w:name w:val="Grid Table 1 Light Accent 1"/>
-    <w:basedOn w:val="Standardowy"/>
+    <w:basedOn w:val="TableNormal"/>
     <w:uiPriority w:val="46"/>
     <w:rsid w:val="0078092D"/>
     <w:tblPr>

</xml_diff>